<commit_message>
added interpretation in conclusion
</commit_message>
<xml_diff>
--- a/svm_ca2.docx
+++ b/svm_ca2.docx
@@ -5,8 +5,14 @@
     <w:p>
       <w:pPr>
         <w:pStyle w:val="Heading2"/>
+        <w:rPr>
+          <w:rFonts w:ascii="Arial" w:hAnsi="Arial" w:cs="Arial"/>
+        </w:rPr>
       </w:pPr>
       <w:r>
+        <w:rPr>
+          <w:rFonts w:ascii="Arial" w:hAnsi="Arial" w:cs="Arial"/>
+        </w:rPr>
         <w:t>KE5206 | Computational Intelligence I CA2</w:t>
       </w:r>
     </w:p>
@@ -14,32 +20,41 @@
       <w:pPr>
         <w:pStyle w:val="FirstParagraph"/>
         <w:rPr>
+          <w:rFonts w:ascii="Arial" w:hAnsi="Arial" w:cs="Arial"/>
           <w:b/>
           <w:i/>
         </w:rPr>
       </w:pPr>
       <w:r>
         <w:rPr>
+          <w:rFonts w:ascii="Arial" w:hAnsi="Arial" w:cs="Arial"/>
           <w:b/>
           <w:i/>
         </w:rPr>
         <w:t>Support Vector Machines</w:t>
       </w:r>
-      <w:bookmarkStart w:id="0" w:name="_GoBack"/>
-      <w:bookmarkEnd w:id="0"/>
     </w:p>
     <w:p>
       <w:pPr>
         <w:pStyle w:val="BodyText"/>
+        <w:rPr>
+          <w:rFonts w:ascii="Arial" w:hAnsi="Arial" w:cs="Arial"/>
+        </w:rPr>
       </w:pPr>
     </w:p>
     <w:p>
       <w:pPr>
         <w:pStyle w:val="Heading2"/>
+        <w:rPr>
+          <w:rFonts w:ascii="Arial" w:hAnsi="Arial" w:cs="Arial"/>
+        </w:rPr>
       </w:pPr>
-      <w:bookmarkStart w:id="1" w:name="data-package-imports"/>
-      <w:bookmarkEnd w:id="1"/>
-      <w:r>
+      <w:bookmarkStart w:id="0" w:name="data-package-imports"/>
+      <w:bookmarkEnd w:id="0"/>
+      <w:r>
+        <w:rPr>
+          <w:rFonts w:ascii="Arial" w:hAnsi="Arial" w:cs="Arial"/>
+        </w:rPr>
         <w:t>Data &amp; Package Imports</w:t>
       </w:r>
     </w:p>
@@ -241,140 +256,211 @@
     <w:p>
       <w:pPr>
         <w:pStyle w:val="FirstParagraph"/>
+        <w:rPr>
+          <w:rFonts w:ascii="Arial" w:hAnsi="Arial" w:cs="Arial"/>
+        </w:rPr>
       </w:pPr>
       <w:r>
+        <w:rPr>
+          <w:rFonts w:ascii="Arial" w:hAnsi="Arial" w:cs="Arial"/>
+        </w:rPr>
         <w:t xml:space="preserve">We import the necessary packages in order to complete this assignment. The </w:t>
       </w:r>
       <w:r>
         <w:rPr>
+          <w:rFonts w:ascii="Arial" w:hAnsi="Arial" w:cs="Arial"/>
           <w:i/>
         </w:rPr>
         <w:t>Default</w:t>
       </w:r>
       <w:r>
+        <w:rPr>
+          <w:rFonts w:ascii="Arial" w:hAnsi="Arial" w:cs="Arial"/>
+        </w:rPr>
         <w:t xml:space="preserve"> dataset is taken from the </w:t>
       </w:r>
       <w:r>
         <w:rPr>
+          <w:rFonts w:ascii="Arial" w:hAnsi="Arial" w:cs="Arial"/>
           <w:i/>
         </w:rPr>
         <w:t>ISLR</w:t>
       </w:r>
       <w:r>
+        <w:rPr>
+          <w:rFonts w:ascii="Arial" w:hAnsi="Arial" w:cs="Arial"/>
+        </w:rPr>
         <w:t xml:space="preserve"> package. We will also deploy SVM from the </w:t>
       </w:r>
       <w:r>
         <w:rPr>
+          <w:rFonts w:ascii="Arial" w:hAnsi="Arial" w:cs="Arial"/>
           <w:i/>
         </w:rPr>
         <w:t>e1071</w:t>
       </w:r>
       <w:r>
+        <w:rPr>
+          <w:rFonts w:ascii="Arial" w:hAnsi="Arial" w:cs="Arial"/>
+        </w:rPr>
         <w:t xml:space="preserve"> package, to train our model.</w:t>
       </w:r>
     </w:p>
     <w:p>
       <w:pPr>
         <w:pStyle w:val="BodyText"/>
+        <w:rPr>
+          <w:rFonts w:ascii="Arial" w:hAnsi="Arial" w:cs="Arial"/>
+        </w:rPr>
       </w:pPr>
       <w:r>
         <w:rPr>
+          <w:rFonts w:ascii="Arial" w:hAnsi="Arial" w:cs="Arial"/>
           <w:i/>
         </w:rPr>
         <w:t>caret</w:t>
       </w:r>
       <w:r>
+        <w:rPr>
+          <w:rFonts w:ascii="Arial" w:hAnsi="Arial" w:cs="Arial"/>
+        </w:rPr>
         <w:t xml:space="preserve"> and </w:t>
       </w:r>
       <w:proofErr w:type="spellStart"/>
       <w:r>
         <w:rPr>
+          <w:rFonts w:ascii="Arial" w:hAnsi="Arial" w:cs="Arial"/>
           <w:i/>
         </w:rPr>
         <w:t>caTools</w:t>
       </w:r>
       <w:proofErr w:type="spellEnd"/>
       <w:r>
+        <w:rPr>
+          <w:rFonts w:ascii="Arial" w:hAnsi="Arial" w:cs="Arial"/>
+        </w:rPr>
         <w:t xml:space="preserve"> are essential packages used to perform various data processes.</w:t>
       </w:r>
     </w:p>
     <w:p>
       <w:pPr>
         <w:pStyle w:val="BodyText"/>
+        <w:rPr>
+          <w:rFonts w:ascii="Arial" w:hAnsi="Arial" w:cs="Arial"/>
+        </w:rPr>
       </w:pPr>
       <w:r>
+        <w:rPr>
+          <w:rFonts w:ascii="Arial" w:hAnsi="Arial" w:cs="Arial"/>
+        </w:rPr>
         <w:t xml:space="preserve">From the summary of </w:t>
       </w:r>
       <w:r>
         <w:rPr>
+          <w:rFonts w:ascii="Arial" w:hAnsi="Arial" w:cs="Arial"/>
           <w:i/>
         </w:rPr>
         <w:t>Default</w:t>
       </w:r>
       <w:r>
+        <w:rPr>
+          <w:rFonts w:ascii="Arial" w:hAnsi="Arial" w:cs="Arial"/>
+        </w:rPr>
         <w:t xml:space="preserve">, there are 3 independent variables (binary variable: </w:t>
       </w:r>
       <w:r>
         <w:rPr>
+          <w:rFonts w:ascii="Arial" w:hAnsi="Arial" w:cs="Arial"/>
           <w:i/>
         </w:rPr>
         <w:t>student</w:t>
       </w:r>
       <w:r>
+        <w:rPr>
+          <w:rFonts w:ascii="Arial" w:hAnsi="Arial" w:cs="Arial"/>
+        </w:rPr>
         <w:t xml:space="preserve">, numerical variables </w:t>
       </w:r>
       <w:r>
         <w:rPr>
+          <w:rFonts w:ascii="Arial" w:hAnsi="Arial" w:cs="Arial"/>
           <w:i/>
         </w:rPr>
         <w:t>balance</w:t>
       </w:r>
       <w:r>
+        <w:rPr>
+          <w:rFonts w:ascii="Arial" w:hAnsi="Arial" w:cs="Arial"/>
+        </w:rPr>
         <w:t xml:space="preserve"> and </w:t>
       </w:r>
       <w:r>
         <w:rPr>
+          <w:rFonts w:ascii="Arial" w:hAnsi="Arial" w:cs="Arial"/>
           <w:i/>
         </w:rPr>
         <w:t>income</w:t>
       </w:r>
       <w:r>
+        <w:rPr>
+          <w:rFonts w:ascii="Arial" w:hAnsi="Arial" w:cs="Arial"/>
+        </w:rPr>
         <w:t>) and one dependent variable (</w:t>
       </w:r>
       <w:r>
         <w:rPr>
+          <w:rFonts w:ascii="Arial" w:hAnsi="Arial" w:cs="Arial"/>
           <w:i/>
         </w:rPr>
         <w:t>default</w:t>
       </w:r>
       <w:r>
+        <w:rPr>
+          <w:rFonts w:ascii="Arial" w:hAnsi="Arial" w:cs="Arial"/>
+        </w:rPr>
         <w:t xml:space="preserve">). We will build a model to predict the </w:t>
       </w:r>
       <w:r>
         <w:rPr>
+          <w:rFonts w:ascii="Arial" w:hAnsi="Arial" w:cs="Arial"/>
           <w:i/>
         </w:rPr>
         <w:t>default</w:t>
       </w:r>
       <w:r>
+        <w:rPr>
+          <w:rFonts w:ascii="Arial" w:hAnsi="Arial" w:cs="Arial"/>
+        </w:rPr>
         <w:t xml:space="preserve"> variable.</w:t>
       </w:r>
     </w:p>
     <w:p>
       <w:pPr>
         <w:pStyle w:val="Heading2"/>
+        <w:rPr>
+          <w:rFonts w:ascii="Arial" w:hAnsi="Arial" w:cs="Arial"/>
+        </w:rPr>
       </w:pPr>
-      <w:bookmarkStart w:id="2" w:name="train-test-split"/>
-      <w:bookmarkEnd w:id="2"/>
-      <w:r>
+      <w:bookmarkStart w:id="1" w:name="train-test-split"/>
+      <w:bookmarkEnd w:id="1"/>
+      <w:r>
+        <w:rPr>
+          <w:rFonts w:ascii="Arial" w:hAnsi="Arial" w:cs="Arial"/>
+        </w:rPr>
         <w:t>Train-Test Split</w:t>
       </w:r>
     </w:p>
     <w:p>
       <w:pPr>
         <w:pStyle w:val="FirstParagraph"/>
+        <w:rPr>
+          <w:rFonts w:ascii="Arial" w:hAnsi="Arial" w:cs="Arial"/>
+        </w:rPr>
       </w:pPr>
       <w:r>
+        <w:rPr>
+          <w:rFonts w:ascii="Arial" w:hAnsi="Arial" w:cs="Arial"/>
+        </w:rPr>
         <w:t>We randomly pick 80% of the dataset to be the training set, and the rest as the validation set.</w:t>
       </w:r>
     </w:p>
@@ -661,262 +747,270 @@
         <w:rPr>
           <w:rStyle w:val="NormalTok"/>
         </w:rPr>
+        <w:t>test_bi</w:t>
+      </w:r>
+      <w:proofErr w:type="spellEnd"/>
+      <w:r>
+        <w:rPr>
+          <w:rStyle w:val="NormalTok"/>
+        </w:rPr>
+        <w:t xml:space="preserve"> =</w:t>
+      </w:r>
+      <w:r>
+        <w:rPr>
+          <w:rStyle w:val="StringTok"/>
+        </w:rPr>
+        <w:t xml:space="preserve"> </w:t>
+      </w:r>
+      <w:proofErr w:type="gramStart"/>
+      <w:r>
+        <w:rPr>
+          <w:rStyle w:val="NormalTok"/>
+        </w:rPr>
+        <w:t>test[</w:t>
+      </w:r>
+      <w:proofErr w:type="gramEnd"/>
+      <w:r>
+        <w:rPr>
+          <w:rStyle w:val="NormalTok"/>
+        </w:rPr>
+        <w:t xml:space="preserve">, </w:t>
+      </w:r>
+      <w:r>
+        <w:rPr>
+          <w:rStyle w:val="KeywordTok"/>
+        </w:rPr>
+        <w:t>c</w:t>
+      </w:r>
+      <w:r>
+        <w:rPr>
+          <w:rStyle w:val="NormalTok"/>
+        </w:rPr>
+        <w:t>(</w:t>
+      </w:r>
+      <w:r>
+        <w:rPr>
+          <w:rStyle w:val="StringTok"/>
+        </w:rPr>
+        <w:t>'default'</w:t>
+      </w:r>
+      <w:r>
+        <w:rPr>
+          <w:rStyle w:val="NormalTok"/>
+        </w:rPr>
+        <w:t xml:space="preserve">, </w:t>
+      </w:r>
+      <w:r>
+        <w:rPr>
+          <w:rStyle w:val="StringTok"/>
+        </w:rPr>
+        <w:t>'balance'</w:t>
+      </w:r>
+      <w:r>
+        <w:rPr>
+          <w:rStyle w:val="NormalTok"/>
+        </w:rPr>
+        <w:t xml:space="preserve">, </w:t>
+      </w:r>
+      <w:r>
+        <w:rPr>
+          <w:rStyle w:val="StringTok"/>
+        </w:rPr>
+        <w:t>'income'</w:t>
+      </w:r>
+      <w:r>
+        <w:rPr>
+          <w:rStyle w:val="NormalTok"/>
+        </w:rPr>
+        <w:t>)]</w:t>
+      </w:r>
+      <w:r>
+        <w:br/>
+      </w:r>
+      <w:r>
+        <w:br/>
+      </w:r>
+      <w:r>
+        <w:rPr>
+          <w:rStyle w:val="CommentTok"/>
+        </w:rPr>
+        <w:t># train and test sets with student and balance only</w:t>
+      </w:r>
+      <w:r>
+        <w:br/>
+      </w:r>
+      <w:proofErr w:type="spellStart"/>
+      <w:r>
+        <w:rPr>
+          <w:rStyle w:val="NormalTok"/>
+        </w:rPr>
+        <w:t>train_bs</w:t>
+      </w:r>
+      <w:proofErr w:type="spellEnd"/>
+      <w:r>
+        <w:rPr>
+          <w:rStyle w:val="NormalTok"/>
+        </w:rPr>
+        <w:t xml:space="preserve"> =</w:t>
+      </w:r>
+      <w:r>
+        <w:rPr>
+          <w:rStyle w:val="StringTok"/>
+        </w:rPr>
+        <w:t xml:space="preserve"> </w:t>
+      </w:r>
+      <w:r>
+        <w:rPr>
+          <w:rStyle w:val="NormalTok"/>
+        </w:rPr>
+        <w:t xml:space="preserve">train[, </w:t>
+      </w:r>
+      <w:r>
+        <w:rPr>
+          <w:rStyle w:val="KeywordTok"/>
+        </w:rPr>
+        <w:t>c</w:t>
+      </w:r>
+      <w:r>
+        <w:rPr>
+          <w:rStyle w:val="NormalTok"/>
+        </w:rPr>
+        <w:t>(</w:t>
+      </w:r>
+      <w:r>
+        <w:rPr>
+          <w:rStyle w:val="StringTok"/>
+        </w:rPr>
+        <w:t>'default'</w:t>
+      </w:r>
+      <w:r>
+        <w:rPr>
+          <w:rStyle w:val="NormalTok"/>
+        </w:rPr>
+        <w:t xml:space="preserve">, </w:t>
+      </w:r>
+      <w:r>
+        <w:rPr>
+          <w:rStyle w:val="StringTok"/>
+        </w:rPr>
+        <w:t>'balance'</w:t>
+      </w:r>
+      <w:r>
+        <w:rPr>
+          <w:rStyle w:val="NormalTok"/>
+        </w:rPr>
+        <w:t xml:space="preserve">, </w:t>
+      </w:r>
+      <w:r>
+        <w:rPr>
+          <w:rStyle w:val="StringTok"/>
+        </w:rPr>
+        <w:t>'student'</w:t>
+      </w:r>
+      <w:r>
+        <w:rPr>
+          <w:rStyle w:val="NormalTok"/>
+        </w:rPr>
+        <w:t>)]</w:t>
+      </w:r>
+      <w:r>
+        <w:br/>
+      </w:r>
+      <w:proofErr w:type="spellStart"/>
+      <w:r>
+        <w:rPr>
+          <w:rStyle w:val="NormalTok"/>
+        </w:rPr>
+        <w:t>test_bs</w:t>
+      </w:r>
+      <w:proofErr w:type="spellEnd"/>
+      <w:r>
+        <w:rPr>
+          <w:rStyle w:val="NormalTok"/>
+        </w:rPr>
+        <w:t xml:space="preserve"> =</w:t>
+      </w:r>
+      <w:r>
+        <w:rPr>
+          <w:rStyle w:val="StringTok"/>
+        </w:rPr>
+        <w:t xml:space="preserve"> </w:t>
+      </w:r>
+      <w:r>
+        <w:rPr>
+          <w:rStyle w:val="NormalTok"/>
+        </w:rPr>
+        <w:t xml:space="preserve">test[, </w:t>
+      </w:r>
+      <w:r>
+        <w:rPr>
+          <w:rStyle w:val="KeywordTok"/>
+        </w:rPr>
+        <w:t>c</w:t>
+      </w:r>
+      <w:r>
+        <w:rPr>
+          <w:rStyle w:val="NormalTok"/>
+        </w:rPr>
+        <w:t>(</w:t>
+      </w:r>
+      <w:r>
+        <w:rPr>
+          <w:rStyle w:val="StringTok"/>
+        </w:rPr>
+        <w:t>'default'</w:t>
+      </w:r>
+      <w:r>
+        <w:rPr>
+          <w:rStyle w:val="NormalTok"/>
+        </w:rPr>
+        <w:t xml:space="preserve">, </w:t>
+      </w:r>
+      <w:r>
+        <w:rPr>
+          <w:rStyle w:val="StringTok"/>
+        </w:rPr>
+        <w:t>'balance'</w:t>
+      </w:r>
+      <w:r>
+        <w:rPr>
+          <w:rStyle w:val="NormalTok"/>
+        </w:rPr>
+        <w:t xml:space="preserve">, </w:t>
+      </w:r>
+      <w:r>
+        <w:rPr>
+          <w:rStyle w:val="StringTok"/>
+        </w:rPr>
+        <w:t>'student'</w:t>
+      </w:r>
+      <w:r>
+        <w:rPr>
+          <w:rStyle w:val="NormalTok"/>
+        </w:rPr>
+        <w:t>)]</w:t>
+      </w:r>
+      <w:r>
+        <w:br/>
+      </w:r>
+      <w:r>
+        <w:br/>
+      </w:r>
+      <w:r>
+        <w:rPr>
+          <w:rStyle w:val="CommentTok"/>
+        </w:rPr>
+        <w:t># train and test sets with student and balance only</w:t>
+      </w:r>
+      <w:r>
+        <w:br/>
+      </w:r>
+      <w:proofErr w:type="spellStart"/>
+      <w:r>
+        <w:rPr>
+          <w:rStyle w:val="NormalTok"/>
+        </w:rPr>
         <w:lastRenderedPageBreak/>
-        <w:t>test_bi</w:t>
-      </w:r>
-      <w:proofErr w:type="spellEnd"/>
-      <w:r>
-        <w:rPr>
-          <w:rStyle w:val="NormalTok"/>
-        </w:rPr>
-        <w:t xml:space="preserve"> =</w:t>
-      </w:r>
-      <w:r>
-        <w:rPr>
-          <w:rStyle w:val="StringTok"/>
-        </w:rPr>
-        <w:t xml:space="preserve"> </w:t>
-      </w:r>
-      <w:r>
-        <w:rPr>
-          <w:rStyle w:val="NormalTok"/>
-        </w:rPr>
-        <w:t xml:space="preserve">test[, </w:t>
-      </w:r>
-      <w:r>
-        <w:rPr>
-          <w:rStyle w:val="KeywordTok"/>
-        </w:rPr>
-        <w:t>c</w:t>
-      </w:r>
-      <w:r>
-        <w:rPr>
-          <w:rStyle w:val="NormalTok"/>
-        </w:rPr>
-        <w:t>(</w:t>
-      </w:r>
-      <w:r>
-        <w:rPr>
-          <w:rStyle w:val="StringTok"/>
-        </w:rPr>
-        <w:t>'default'</w:t>
-      </w:r>
-      <w:r>
-        <w:rPr>
-          <w:rStyle w:val="NormalTok"/>
-        </w:rPr>
-        <w:t xml:space="preserve">, </w:t>
-      </w:r>
-      <w:r>
-        <w:rPr>
-          <w:rStyle w:val="StringTok"/>
-        </w:rPr>
-        <w:t>'balance'</w:t>
-      </w:r>
-      <w:r>
-        <w:rPr>
-          <w:rStyle w:val="NormalTok"/>
-        </w:rPr>
-        <w:t xml:space="preserve">, </w:t>
-      </w:r>
-      <w:r>
-        <w:rPr>
-          <w:rStyle w:val="StringTok"/>
-        </w:rPr>
-        <w:t>'income'</w:t>
-      </w:r>
-      <w:r>
-        <w:rPr>
-          <w:rStyle w:val="NormalTok"/>
-        </w:rPr>
-        <w:t>)]</w:t>
-      </w:r>
-      <w:r>
-        <w:br/>
-      </w:r>
-      <w:r>
-        <w:br/>
-      </w:r>
-      <w:r>
-        <w:rPr>
-          <w:rStyle w:val="CommentTok"/>
-        </w:rPr>
-        <w:t># train and test sets with student and balance only</w:t>
-      </w:r>
-      <w:r>
-        <w:br/>
-      </w:r>
-      <w:proofErr w:type="spellStart"/>
-      <w:r>
-        <w:rPr>
-          <w:rStyle w:val="NormalTok"/>
-        </w:rPr>
-        <w:t>train_bs</w:t>
-      </w:r>
-      <w:proofErr w:type="spellEnd"/>
-      <w:r>
-        <w:rPr>
-          <w:rStyle w:val="NormalTok"/>
-        </w:rPr>
-        <w:t xml:space="preserve"> =</w:t>
-      </w:r>
-      <w:r>
-        <w:rPr>
-          <w:rStyle w:val="StringTok"/>
-        </w:rPr>
-        <w:t xml:space="preserve"> </w:t>
-      </w:r>
-      <w:r>
-        <w:rPr>
-          <w:rStyle w:val="NormalTok"/>
-        </w:rPr>
-        <w:t xml:space="preserve">train[, </w:t>
-      </w:r>
-      <w:r>
-        <w:rPr>
-          <w:rStyle w:val="KeywordTok"/>
-        </w:rPr>
-        <w:t>c</w:t>
-      </w:r>
-      <w:r>
-        <w:rPr>
-          <w:rStyle w:val="NormalTok"/>
-        </w:rPr>
-        <w:t>(</w:t>
-      </w:r>
-      <w:r>
-        <w:rPr>
-          <w:rStyle w:val="StringTok"/>
-        </w:rPr>
-        <w:t>'default'</w:t>
-      </w:r>
-      <w:r>
-        <w:rPr>
-          <w:rStyle w:val="NormalTok"/>
-        </w:rPr>
-        <w:t xml:space="preserve">, </w:t>
-      </w:r>
-      <w:r>
-        <w:rPr>
-          <w:rStyle w:val="StringTok"/>
-        </w:rPr>
-        <w:t>'balance'</w:t>
-      </w:r>
-      <w:r>
-        <w:rPr>
-          <w:rStyle w:val="NormalTok"/>
-        </w:rPr>
-        <w:t xml:space="preserve">, </w:t>
-      </w:r>
-      <w:r>
-        <w:rPr>
-          <w:rStyle w:val="StringTok"/>
-        </w:rPr>
-        <w:t>'student'</w:t>
-      </w:r>
-      <w:r>
-        <w:rPr>
-          <w:rStyle w:val="NormalTok"/>
-        </w:rPr>
-        <w:t>)]</w:t>
-      </w:r>
-      <w:r>
-        <w:br/>
-      </w:r>
-      <w:proofErr w:type="spellStart"/>
-      <w:r>
-        <w:rPr>
-          <w:rStyle w:val="NormalTok"/>
-        </w:rPr>
-        <w:t>test_bs</w:t>
-      </w:r>
-      <w:proofErr w:type="spellEnd"/>
-      <w:r>
-        <w:rPr>
-          <w:rStyle w:val="NormalTok"/>
-        </w:rPr>
-        <w:t xml:space="preserve"> =</w:t>
-      </w:r>
-      <w:r>
-        <w:rPr>
-          <w:rStyle w:val="StringTok"/>
-        </w:rPr>
-        <w:t xml:space="preserve"> </w:t>
-      </w:r>
-      <w:r>
-        <w:rPr>
-          <w:rStyle w:val="NormalTok"/>
-        </w:rPr>
-        <w:t xml:space="preserve">test[, </w:t>
-      </w:r>
-      <w:r>
-        <w:rPr>
-          <w:rStyle w:val="KeywordTok"/>
-        </w:rPr>
-        <w:t>c</w:t>
-      </w:r>
-      <w:r>
-        <w:rPr>
-          <w:rStyle w:val="NormalTok"/>
-        </w:rPr>
-        <w:t>(</w:t>
-      </w:r>
-      <w:r>
-        <w:rPr>
-          <w:rStyle w:val="StringTok"/>
-        </w:rPr>
-        <w:t>'default'</w:t>
-      </w:r>
-      <w:r>
-        <w:rPr>
-          <w:rStyle w:val="NormalTok"/>
-        </w:rPr>
-        <w:t xml:space="preserve">, </w:t>
-      </w:r>
-      <w:r>
-        <w:rPr>
-          <w:rStyle w:val="StringTok"/>
-        </w:rPr>
-        <w:t>'balance'</w:t>
-      </w:r>
-      <w:r>
-        <w:rPr>
-          <w:rStyle w:val="NormalTok"/>
-        </w:rPr>
-        <w:t xml:space="preserve">, </w:t>
-      </w:r>
-      <w:r>
-        <w:rPr>
-          <w:rStyle w:val="StringTok"/>
-        </w:rPr>
-        <w:t>'student'</w:t>
-      </w:r>
-      <w:r>
-        <w:rPr>
-          <w:rStyle w:val="NormalTok"/>
-        </w:rPr>
-        <w:t>)]</w:t>
-      </w:r>
-      <w:r>
-        <w:br/>
-      </w:r>
-      <w:r>
-        <w:br/>
-      </w:r>
-      <w:r>
-        <w:rPr>
-          <w:rStyle w:val="CommentTok"/>
-        </w:rPr>
-        <w:t># train and test sets with student and balance only</w:t>
-      </w:r>
-      <w:r>
-        <w:br/>
-      </w:r>
-      <w:proofErr w:type="spellStart"/>
-      <w:r>
-        <w:rPr>
-          <w:rStyle w:val="NormalTok"/>
-        </w:rPr>
         <w:t>train_is</w:t>
       </w:r>
       <w:proofErr w:type="spellEnd"/>
@@ -1067,43 +1161,77 @@
     <w:p>
       <w:pPr>
         <w:pStyle w:val="FirstParagraph"/>
+        <w:rPr>
+          <w:rFonts w:ascii="Arial" w:hAnsi="Arial" w:cs="Arial"/>
+        </w:rPr>
       </w:pPr>
       <w:r>
+        <w:rPr>
+          <w:rFonts w:ascii="Arial" w:hAnsi="Arial" w:cs="Arial"/>
+        </w:rPr>
         <w:t xml:space="preserve">In addition, we have created subsets of the training and test sets by only selecting 2 variables each. </w:t>
       </w:r>
     </w:p>
     <w:p>
       <w:pPr>
         <w:pStyle w:val="BodyText"/>
+        <w:rPr>
+          <w:rFonts w:ascii="Arial" w:hAnsi="Arial" w:cs="Arial"/>
+        </w:rPr>
       </w:pPr>
       <w:r>
+        <w:rPr>
+          <w:rFonts w:ascii="Arial" w:hAnsi="Arial" w:cs="Arial"/>
+        </w:rPr>
         <w:t>These subsets will be trained on SVM using both radial and sigmoid kernels. These models will also be tuned to determine the best parameters (cost and gamma) to be used, to optimize training.</w:t>
       </w:r>
     </w:p>
     <w:p>
       <w:pPr>
         <w:pStyle w:val="Heading2"/>
+        <w:rPr>
+          <w:rFonts w:ascii="Arial" w:hAnsi="Arial" w:cs="Arial"/>
+        </w:rPr>
       </w:pPr>
-      <w:bookmarkStart w:id="3" w:name="balance-income-dataset"/>
-      <w:bookmarkEnd w:id="3"/>
-      <w:r>
+      <w:bookmarkStart w:id="2" w:name="balance-income-dataset"/>
+      <w:bookmarkEnd w:id="2"/>
+      <w:r>
+        <w:rPr>
+          <w:rFonts w:ascii="Arial" w:hAnsi="Arial" w:cs="Arial"/>
+        </w:rPr>
         <w:t>Balance &amp; Income Dataset</w:t>
+      </w:r>
+      <w:r>
+        <w:rPr>
+          <w:rFonts w:ascii="Arial" w:hAnsi="Arial" w:cs="Arial"/>
+        </w:rPr>
+        <w:t xml:space="preserve"> (BI)</w:t>
       </w:r>
     </w:p>
     <w:p>
       <w:pPr>
         <w:pStyle w:val="Heading3"/>
+        <w:rPr>
+          <w:rFonts w:ascii="Arial" w:hAnsi="Arial" w:cs="Arial"/>
+        </w:rPr>
       </w:pPr>
       <w:r>
+        <w:rPr>
+          <w:rFonts w:ascii="Arial" w:hAnsi="Arial" w:cs="Arial"/>
+        </w:rPr>
         <w:t xml:space="preserve">Fitting Train Set with SVM with </w:t>
       </w:r>
       <w:r>
         <w:rPr>
+          <w:rFonts w:ascii="Arial" w:hAnsi="Arial" w:cs="Arial"/>
           <w:i/>
         </w:rPr>
         <w:t>Radial</w:t>
       </w:r>
       <w:r>
+        <w:rPr>
+          <w:rFonts w:ascii="Arial" w:hAnsi="Arial" w:cs="Arial"/>
+        </w:rPr>
         <w:t xml:space="preserve"> Kernel</w:t>
       </w:r>
     </w:p>
@@ -1532,11 +1660,16 @@
     <w:p>
       <w:pPr>
         <w:pStyle w:val="Heading3"/>
+        <w:rPr>
+          <w:rFonts w:ascii="Arial" w:hAnsi="Arial" w:cs="Arial"/>
+        </w:rPr>
       </w:pPr>
-      <w:bookmarkStart w:id="4" w:name="tuning-of-svm-kernel"/>
-      <w:bookmarkEnd w:id="4"/>
-      <w:r>
-        <w:lastRenderedPageBreak/>
+      <w:bookmarkStart w:id="3" w:name="tuning-of-svm-kernel"/>
+      <w:bookmarkEnd w:id="3"/>
+      <w:r>
+        <w:rPr>
+          <w:rFonts w:ascii="Arial" w:hAnsi="Arial" w:cs="Arial"/>
+        </w:rPr>
         <w:t>Tuning of SVM kernel</w:t>
       </w:r>
     </w:p>
@@ -2040,6 +2173,7 @@
         <w:rPr>
           <w:rStyle w:val="VerbatimChar"/>
         </w:rPr>
+        <w:lastRenderedPageBreak/>
         <w:t xml:space="preserve">## </w:t>
       </w:r>
       <w:r>
@@ -2378,7 +2512,6 @@
         <w:rPr>
           <w:rStyle w:val="VerbatimChar"/>
         </w:rPr>
-        <w:lastRenderedPageBreak/>
         <w:t>## 24 1e+02   4.0 0.031000 0.008599146</w:t>
       </w:r>
       <w:r>
@@ -2394,8 +2527,14 @@
     <w:p>
       <w:pPr>
         <w:pStyle w:val="FirstParagraph"/>
+        <w:rPr>
+          <w:rFonts w:ascii="Arial" w:hAnsi="Arial" w:cs="Arial"/>
+        </w:rPr>
       </w:pPr>
       <w:r>
+        <w:rPr>
+          <w:rFonts w:ascii="Arial" w:hAnsi="Arial" w:cs="Arial"/>
+        </w:rPr>
         <w:t>After tuning, we discover that the best parameters are cost = 100 and gamma = 0.5.</w:t>
       </w:r>
     </w:p>
@@ -2637,6 +2776,7 @@
         <w:rPr>
           <w:rStyle w:val="VerbatimChar"/>
         </w:rPr>
+        <w:lastRenderedPageBreak/>
         <w:t xml:space="preserve">##       gamma:  0.5 </w:t>
       </w:r>
       <w:r>
@@ -2733,10 +2873,16 @@
     <w:p>
       <w:pPr>
         <w:pStyle w:val="Heading3"/>
+        <w:rPr>
+          <w:rFonts w:ascii="Arial" w:hAnsi="Arial" w:cs="Arial"/>
+        </w:rPr>
       </w:pPr>
-      <w:bookmarkStart w:id="5" w:name="confusion-matrix"/>
-      <w:bookmarkEnd w:id="5"/>
-      <w:r>
+      <w:bookmarkStart w:id="4" w:name="confusion-matrix"/>
+      <w:bookmarkEnd w:id="4"/>
+      <w:r>
+        <w:rPr>
+          <w:rFonts w:ascii="Arial" w:hAnsi="Arial" w:cs="Arial"/>
+        </w:rPr>
         <w:t>Confusion Matrix</w:t>
       </w:r>
     </w:p>
@@ -3015,7 +3161,6 @@
         <w:rPr>
           <w:rStyle w:val="VerbatimChar"/>
         </w:rPr>
-        <w:lastRenderedPageBreak/>
         <w:t xml:space="preserve">##  </w:t>
       </w:r>
       <w:proofErr w:type="spellStart"/>
@@ -3200,31 +3345,48 @@
     <w:p>
       <w:pPr>
         <w:pStyle w:val="FirstParagraph"/>
+        <w:rPr>
+          <w:rFonts w:ascii="Arial" w:hAnsi="Arial" w:cs="Arial"/>
+        </w:rPr>
       </w:pPr>
       <w:r>
         <w:rPr>
+          <w:rFonts w:ascii="Arial" w:hAnsi="Arial" w:cs="Arial"/>
           <w:b/>
         </w:rPr>
         <w:t>97.1%</w:t>
       </w:r>
       <w:r>
+        <w:rPr>
+          <w:rFonts w:ascii="Arial" w:hAnsi="Arial" w:cs="Arial"/>
+        </w:rPr>
         <w:t xml:space="preserve"> accuracy on test set achieved.</w:t>
       </w:r>
     </w:p>
     <w:p>
       <w:pPr>
         <w:pStyle w:val="Heading3"/>
+        <w:rPr>
+          <w:rFonts w:ascii="Arial" w:hAnsi="Arial" w:cs="Arial"/>
+        </w:rPr>
       </w:pPr>
       <w:r>
+        <w:rPr>
+          <w:rFonts w:ascii="Arial" w:hAnsi="Arial" w:cs="Arial"/>
+        </w:rPr>
         <w:t xml:space="preserve">Fitting Train Set with SVM with </w:t>
       </w:r>
       <w:r>
         <w:rPr>
+          <w:rFonts w:ascii="Arial" w:hAnsi="Arial" w:cs="Arial"/>
           <w:i/>
         </w:rPr>
         <w:t>Sigmoid</w:t>
       </w:r>
       <w:r>
+        <w:rPr>
+          <w:rFonts w:ascii="Arial" w:hAnsi="Arial" w:cs="Arial"/>
+        </w:rPr>
         <w:t xml:space="preserve"> Kernel</w:t>
       </w:r>
     </w:p>
@@ -3439,6 +3601,7 @@
         <w:rPr>
           <w:rStyle w:val="VerbatimChar"/>
         </w:rPr>
+        <w:lastRenderedPageBreak/>
         <w:t xml:space="preserve">## </w:t>
       </w:r>
       <w:r>
@@ -3662,11 +3825,16 @@
     <w:p>
       <w:pPr>
         <w:pStyle w:val="Heading3"/>
+        <w:rPr>
+          <w:rFonts w:ascii="Arial" w:hAnsi="Arial" w:cs="Arial"/>
+        </w:rPr>
       </w:pPr>
-      <w:bookmarkStart w:id="6" w:name="tuning-of-svm-kernel-1"/>
-      <w:bookmarkEnd w:id="6"/>
-      <w:r>
-        <w:lastRenderedPageBreak/>
+      <w:bookmarkStart w:id="5" w:name="tuning-of-svm-kernel-1"/>
+      <w:bookmarkEnd w:id="5"/>
+      <w:r>
+        <w:rPr>
+          <w:rFonts w:ascii="Arial" w:hAnsi="Arial" w:cs="Arial"/>
+        </w:rPr>
         <w:t>Tuning of SVM Kernel</w:t>
       </w:r>
     </w:p>
@@ -4346,6 +4514,7 @@
         <w:rPr>
           <w:rStyle w:val="VerbatimChar"/>
         </w:rPr>
+        <w:lastRenderedPageBreak/>
         <w:t>## 6  1e-01   1.0 0.045375 0.006519202</w:t>
       </w:r>
       <w:r>
@@ -4508,7 +4677,6 @@
         <w:rPr>
           <w:rStyle w:val="VerbatimChar"/>
         </w:rPr>
-        <w:lastRenderedPageBreak/>
         <w:t>## 24 1e+02   4.0 0.061625 0.006459005</w:t>
       </w:r>
       <w:r>
@@ -4524,8 +4692,14 @@
     <w:p>
       <w:pPr>
         <w:pStyle w:val="FirstParagraph"/>
+        <w:rPr>
+          <w:rFonts w:ascii="Arial" w:hAnsi="Arial" w:cs="Arial"/>
+        </w:rPr>
       </w:pPr>
       <w:r>
+        <w:rPr>
+          <w:rFonts w:ascii="Arial" w:hAnsi="Arial" w:cs="Arial"/>
+        </w:rPr>
         <w:t>After tuning, the best parameters are cost = 0.1 and gamma = 0.5.</w:t>
       </w:r>
     </w:p>
@@ -4872,10 +5046,16 @@
     <w:p>
       <w:pPr>
         <w:pStyle w:val="Heading3"/>
+        <w:rPr>
+          <w:rFonts w:ascii="Arial" w:hAnsi="Arial" w:cs="Arial"/>
+        </w:rPr>
       </w:pPr>
-      <w:bookmarkStart w:id="7" w:name="confusion-matrix-1"/>
-      <w:bookmarkEnd w:id="7"/>
-      <w:r>
+      <w:bookmarkStart w:id="6" w:name="confusion-matrix-1"/>
+      <w:bookmarkEnd w:id="6"/>
+      <w:r>
+        <w:rPr>
+          <w:rFonts w:ascii="Arial" w:hAnsi="Arial" w:cs="Arial"/>
+        </w:rPr>
         <w:t>Confusion Matrix</w:t>
       </w:r>
     </w:p>
@@ -5023,6 +5203,7 @@
         <w:rPr>
           <w:rStyle w:val="VerbatimChar"/>
         </w:rPr>
+        <w:lastRenderedPageBreak/>
         <w:t>## Confusion Matrix and Statistics</w:t>
       </w:r>
       <w:r>
@@ -5145,7 +5326,6 @@
         <w:rPr>
           <w:rStyle w:val="VerbatimChar"/>
         </w:rPr>
-        <w:lastRenderedPageBreak/>
         <w:t xml:space="preserve">##                   Kappa : 0.0457          </w:t>
       </w:r>
       <w:r>
@@ -5339,44 +5519,76 @@
     <w:p>
       <w:pPr>
         <w:pStyle w:val="FirstParagraph"/>
+        <w:rPr>
+          <w:rFonts w:ascii="Arial" w:hAnsi="Arial" w:cs="Arial"/>
+        </w:rPr>
       </w:pPr>
       <w:r>
+        <w:rPr>
+          <w:rFonts w:ascii="Arial" w:hAnsi="Arial" w:cs="Arial"/>
+        </w:rPr>
         <w:t xml:space="preserve">Accuracy of </w:t>
       </w:r>
       <w:r>
         <w:rPr>
+          <w:rFonts w:ascii="Arial" w:hAnsi="Arial" w:cs="Arial"/>
           <w:b/>
         </w:rPr>
         <w:t>94.8%</w:t>
       </w:r>
       <w:r>
+        <w:rPr>
+          <w:rFonts w:ascii="Arial" w:hAnsi="Arial" w:cs="Arial"/>
+        </w:rPr>
         <w:t xml:space="preserve"> achieved on test set.</w:t>
       </w:r>
     </w:p>
     <w:p>
       <w:pPr>
         <w:pStyle w:val="Heading2"/>
+        <w:rPr>
+          <w:rFonts w:ascii="Arial" w:hAnsi="Arial" w:cs="Arial"/>
+        </w:rPr>
       </w:pPr>
-      <w:bookmarkStart w:id="8" w:name="balance-student-dataset"/>
-      <w:bookmarkEnd w:id="8"/>
-      <w:r>
+      <w:bookmarkStart w:id="7" w:name="balance-student-dataset"/>
+      <w:bookmarkEnd w:id="7"/>
+      <w:r>
+        <w:rPr>
+          <w:rFonts w:ascii="Arial" w:hAnsi="Arial" w:cs="Arial"/>
+        </w:rPr>
         <w:t>Balance &amp; Student Dataset</w:t>
+      </w:r>
+      <w:r>
+        <w:rPr>
+          <w:rFonts w:ascii="Arial" w:hAnsi="Arial" w:cs="Arial"/>
+        </w:rPr>
+        <w:t xml:space="preserve"> (BS)</w:t>
       </w:r>
     </w:p>
     <w:p>
       <w:pPr>
         <w:pStyle w:val="Heading3"/>
+        <w:rPr>
+          <w:rFonts w:ascii="Arial" w:hAnsi="Arial" w:cs="Arial"/>
+        </w:rPr>
       </w:pPr>
       <w:r>
+        <w:rPr>
+          <w:rFonts w:ascii="Arial" w:hAnsi="Arial" w:cs="Arial"/>
+        </w:rPr>
         <w:t xml:space="preserve">Fitting Train Set with SVM with </w:t>
       </w:r>
       <w:r>
         <w:rPr>
+          <w:rFonts w:ascii="Arial" w:hAnsi="Arial" w:cs="Arial"/>
           <w:i/>
         </w:rPr>
         <w:t>Radial</w:t>
       </w:r>
       <w:r>
+        <w:rPr>
+          <w:rFonts w:ascii="Arial" w:hAnsi="Arial" w:cs="Arial"/>
+        </w:rPr>
         <w:t xml:space="preserve"> Kernel</w:t>
       </w:r>
     </w:p>
@@ -5754,6 +5966,7 @@
         <w:rPr>
           <w:rStyle w:val="VerbatimChar"/>
         </w:rPr>
+        <w:lastRenderedPageBreak/>
         <w:t xml:space="preserve">## </w:t>
       </w:r>
       <w:r>
@@ -5805,11 +6018,16 @@
     <w:p>
       <w:pPr>
         <w:pStyle w:val="Heading3"/>
+        <w:rPr>
+          <w:rFonts w:ascii="Arial" w:hAnsi="Arial" w:cs="Arial"/>
+        </w:rPr>
       </w:pPr>
-      <w:bookmarkStart w:id="9" w:name="tuning-of-svm-kernel-2"/>
-      <w:bookmarkEnd w:id="9"/>
-      <w:r>
-        <w:lastRenderedPageBreak/>
+      <w:bookmarkStart w:id="8" w:name="tuning-of-svm-kernel-2"/>
+      <w:bookmarkEnd w:id="8"/>
+      <w:r>
+        <w:rPr>
+          <w:rFonts w:ascii="Arial" w:hAnsi="Arial" w:cs="Arial"/>
+        </w:rPr>
         <w:t>Tuning of SVM Kernel</w:t>
       </w:r>
     </w:p>
@@ -6633,6 +6851,7 @@
         <w:rPr>
           <w:rStyle w:val="VerbatimChar"/>
         </w:rPr>
+        <w:lastRenderedPageBreak/>
         <w:t>## 22 1e+00   4.0 0.027375 0.005968668</w:t>
       </w:r>
       <w:r>
@@ -6651,7 +6870,6 @@
         <w:rPr>
           <w:rStyle w:val="VerbatimChar"/>
         </w:rPr>
-        <w:lastRenderedPageBreak/>
         <w:t>## 24 1e+02   4.0 0.028000 0.006965316</w:t>
       </w:r>
       <w:r>
@@ -6667,8 +6885,14 @@
     <w:p>
       <w:pPr>
         <w:pStyle w:val="FirstParagraph"/>
+        <w:rPr>
+          <w:rFonts w:ascii="Arial" w:hAnsi="Arial" w:cs="Arial"/>
+        </w:rPr>
       </w:pPr>
       <w:r>
+        <w:rPr>
+          <w:rFonts w:ascii="Arial" w:hAnsi="Arial" w:cs="Arial"/>
+        </w:rPr>
         <w:t>Best parameters are cost = 1000 and gamma = 1.</w:t>
       </w:r>
     </w:p>
@@ -7006,10 +7230,16 @@
     <w:p>
       <w:pPr>
         <w:pStyle w:val="Heading3"/>
+        <w:rPr>
+          <w:rFonts w:ascii="Arial" w:hAnsi="Arial" w:cs="Arial"/>
+        </w:rPr>
       </w:pPr>
-      <w:bookmarkStart w:id="10" w:name="confusion-matrix-2"/>
-      <w:bookmarkEnd w:id="10"/>
-      <w:r>
+      <w:bookmarkStart w:id="9" w:name="confusion-matrix-2"/>
+      <w:bookmarkEnd w:id="9"/>
+      <w:r>
+        <w:rPr>
+          <w:rFonts w:ascii="Arial" w:hAnsi="Arial" w:cs="Arial"/>
+        </w:rPr>
         <w:t>Confusion Matrix</w:t>
       </w:r>
     </w:p>
@@ -7288,48 +7518,48 @@
         <w:rPr>
           <w:rStyle w:val="VerbatimChar"/>
         </w:rPr>
+        <w:t xml:space="preserve">##  </w:t>
+      </w:r>
+      <w:proofErr w:type="spellStart"/>
+      <w:r>
+        <w:rPr>
+          <w:rStyle w:val="VerbatimChar"/>
+        </w:rPr>
+        <w:t>Mcnemar's</w:t>
+      </w:r>
+      <w:proofErr w:type="spellEnd"/>
+      <w:r>
+        <w:rPr>
+          <w:rStyle w:val="VerbatimChar"/>
+        </w:rPr>
+        <w:t xml:space="preserve"> Test P-Value : 1.109e-09       </w:t>
+      </w:r>
+      <w:r>
+        <w:br/>
+      </w:r>
+      <w:r>
+        <w:rPr>
+          <w:rStyle w:val="VerbatimChar"/>
+        </w:rPr>
+        <w:t xml:space="preserve">##                                           </w:t>
+      </w:r>
+      <w:r>
+        <w:br/>
+      </w:r>
+      <w:r>
+        <w:rPr>
+          <w:rStyle w:val="VerbatimChar"/>
+        </w:rPr>
+        <w:t xml:space="preserve">##             Sensitivity : 0.9974          </w:t>
+      </w:r>
+      <w:r>
+        <w:br/>
+      </w:r>
+      <w:r>
+        <w:rPr>
+          <w:rStyle w:val="VerbatimChar"/>
+        </w:rPr>
         <w:lastRenderedPageBreak/>
-        <w:t xml:space="preserve">##  </w:t>
-      </w:r>
-      <w:proofErr w:type="spellStart"/>
-      <w:r>
-        <w:rPr>
-          <w:rStyle w:val="VerbatimChar"/>
-        </w:rPr>
-        <w:t>Mcnemar's</w:t>
-      </w:r>
-      <w:proofErr w:type="spellEnd"/>
-      <w:r>
-        <w:rPr>
-          <w:rStyle w:val="VerbatimChar"/>
-        </w:rPr>
-        <w:t xml:space="preserve"> Test P-Value : 1.109e-09       </w:t>
-      </w:r>
-      <w:r>
-        <w:br/>
-      </w:r>
-      <w:r>
-        <w:rPr>
-          <w:rStyle w:val="VerbatimChar"/>
-        </w:rPr>
-        <w:t xml:space="preserve">##                                           </w:t>
-      </w:r>
-      <w:r>
-        <w:br/>
-      </w:r>
-      <w:r>
-        <w:rPr>
-          <w:rStyle w:val="VerbatimChar"/>
-        </w:rPr>
-        <w:t xml:space="preserve">##             Sensitivity : 0.9974          </w:t>
-      </w:r>
-      <w:r>
-        <w:br/>
-      </w:r>
-      <w:r>
-        <w:rPr>
-          <w:rStyle w:val="VerbatimChar"/>
-        </w:rPr>
         <w:t xml:space="preserve">##             Specificity : 0.2239          </w:t>
       </w:r>
       <w:r>
@@ -7473,34 +7703,54 @@
     <w:p>
       <w:pPr>
         <w:pStyle w:val="FirstParagraph"/>
+        <w:rPr>
+          <w:rFonts w:ascii="Arial" w:hAnsi="Arial" w:cs="Arial"/>
+        </w:rPr>
       </w:pPr>
       <w:r>
         <w:rPr>
+          <w:rFonts w:ascii="Arial" w:hAnsi="Arial" w:cs="Arial"/>
           <w:b/>
         </w:rPr>
         <w:t>97.2%</w:t>
       </w:r>
       <w:r>
+        <w:rPr>
+          <w:rFonts w:ascii="Arial" w:hAnsi="Arial" w:cs="Arial"/>
+        </w:rPr>
         <w:t xml:space="preserve"> achieved on test set</w:t>
       </w:r>
       <w:r>
+        <w:rPr>
+          <w:rFonts w:ascii="Arial" w:hAnsi="Arial" w:cs="Arial"/>
+        </w:rPr>
         <w:t>.</w:t>
       </w:r>
     </w:p>
     <w:p>
       <w:pPr>
         <w:pStyle w:val="Heading3"/>
+        <w:rPr>
+          <w:rFonts w:ascii="Arial" w:hAnsi="Arial" w:cs="Arial"/>
+        </w:rPr>
       </w:pPr>
       <w:r>
+        <w:rPr>
+          <w:rFonts w:ascii="Arial" w:hAnsi="Arial" w:cs="Arial"/>
+        </w:rPr>
         <w:t xml:space="preserve">Fitting Train Set with SVM with </w:t>
       </w:r>
       <w:r>
         <w:rPr>
+          <w:rFonts w:ascii="Arial" w:hAnsi="Arial" w:cs="Arial"/>
           <w:i/>
         </w:rPr>
         <w:t>Sigmoid</w:t>
       </w:r>
       <w:r>
+        <w:rPr>
+          <w:rFonts w:ascii="Arial" w:hAnsi="Arial" w:cs="Arial"/>
+        </w:rPr>
         <w:t xml:space="preserve"> Kernel</w:t>
       </w:r>
     </w:p>
@@ -7938,11 +8188,16 @@
     <w:p>
       <w:pPr>
         <w:pStyle w:val="Heading3"/>
+        <w:rPr>
+          <w:rFonts w:ascii="Arial" w:hAnsi="Arial" w:cs="Arial"/>
+        </w:rPr>
       </w:pPr>
-      <w:bookmarkStart w:id="11" w:name="tuning-of-svm-kernel-3"/>
-      <w:bookmarkEnd w:id="11"/>
-      <w:r>
-        <w:lastRenderedPageBreak/>
+      <w:bookmarkStart w:id="10" w:name="tuning-of-svm-kernel-3"/>
+      <w:bookmarkEnd w:id="10"/>
+      <w:r>
+        <w:rPr>
+          <w:rFonts w:ascii="Arial" w:hAnsi="Arial" w:cs="Arial"/>
+        </w:rPr>
         <w:t>Tuning of SVM Kernel</w:t>
       </w:r>
     </w:p>
@@ -8423,6 +8678,7 @@
         <w:br/>
       </w:r>
       <w:r>
+        <w:lastRenderedPageBreak/>
         <w:br/>
       </w:r>
       <w:r>
@@ -8784,7 +9040,6 @@
         <w:rPr>
           <w:rStyle w:val="VerbatimChar"/>
         </w:rPr>
-        <w:lastRenderedPageBreak/>
         <w:t>## 24 1e+02   4.0 0.050875 0.012644478</w:t>
       </w:r>
       <w:r>
@@ -8800,8 +9055,14 @@
     <w:p>
       <w:pPr>
         <w:pStyle w:val="FirstParagraph"/>
+        <w:rPr>
+          <w:rFonts w:ascii="Arial" w:hAnsi="Arial" w:cs="Arial"/>
+        </w:rPr>
       </w:pPr>
       <w:r>
+        <w:rPr>
+          <w:rFonts w:ascii="Arial" w:hAnsi="Arial" w:cs="Arial"/>
+        </w:rPr>
         <w:t>Best parameters are cost = 0.1 and gamma = 2.</w:t>
       </w:r>
     </w:p>
@@ -9016,6 +9277,7 @@
         <w:rPr>
           <w:rStyle w:val="VerbatimChar"/>
         </w:rPr>
+        <w:lastRenderedPageBreak/>
         <w:t xml:space="preserve">##    SVM-Type:  C-classification </w:t>
       </w:r>
       <w:r>
@@ -9148,10 +9410,16 @@
     <w:p>
       <w:pPr>
         <w:pStyle w:val="Heading3"/>
+        <w:rPr>
+          <w:rFonts w:ascii="Arial" w:hAnsi="Arial" w:cs="Arial"/>
+        </w:rPr>
       </w:pPr>
-      <w:bookmarkStart w:id="12" w:name="confusion-matrix-3"/>
-      <w:bookmarkEnd w:id="12"/>
-      <w:r>
+      <w:bookmarkStart w:id="11" w:name="confusion-matrix-3"/>
+      <w:bookmarkEnd w:id="11"/>
+      <w:r>
+        <w:rPr>
+          <w:rFonts w:ascii="Arial" w:hAnsi="Arial" w:cs="Arial"/>
+        </w:rPr>
         <w:t>Confusion Matrix</w:t>
       </w:r>
     </w:p>
@@ -9421,7 +9689,6 @@
         <w:rPr>
           <w:rStyle w:val="VerbatimChar"/>
         </w:rPr>
-        <w:lastRenderedPageBreak/>
         <w:t xml:space="preserve">##                   Kappa : 0.107           </w:t>
       </w:r>
       <w:r>
@@ -9615,41 +9882,70 @@
     <w:p>
       <w:pPr>
         <w:pStyle w:val="FirstParagraph"/>
+        <w:rPr>
+          <w:rFonts w:ascii="Arial" w:hAnsi="Arial" w:cs="Arial"/>
+        </w:rPr>
       </w:pPr>
       <w:r>
         <w:rPr>
+          <w:rFonts w:ascii="Arial" w:hAnsi="Arial" w:cs="Arial"/>
           <w:b/>
         </w:rPr>
         <w:t>96.8%</w:t>
       </w:r>
       <w:r>
+        <w:rPr>
+          <w:rFonts w:ascii="Arial" w:hAnsi="Arial" w:cs="Arial"/>
+        </w:rPr>
         <w:t xml:space="preserve"> achieved on test set.</w:t>
       </w:r>
     </w:p>
     <w:p>
       <w:pPr>
         <w:pStyle w:val="Heading2"/>
+        <w:rPr>
+          <w:rFonts w:ascii="Arial" w:hAnsi="Arial" w:cs="Arial"/>
+        </w:rPr>
       </w:pPr>
-      <w:bookmarkStart w:id="13" w:name="income-student-dataset"/>
-      <w:bookmarkEnd w:id="13"/>
-      <w:r>
+      <w:bookmarkStart w:id="12" w:name="income-student-dataset"/>
+      <w:bookmarkEnd w:id="12"/>
+      <w:r>
+        <w:rPr>
+          <w:rFonts w:ascii="Arial" w:hAnsi="Arial" w:cs="Arial"/>
+        </w:rPr>
         <w:t>Income &amp; Student Dataset</w:t>
+      </w:r>
+      <w:r>
+        <w:rPr>
+          <w:rFonts w:ascii="Arial" w:hAnsi="Arial" w:cs="Arial"/>
+        </w:rPr>
+        <w:t xml:space="preserve"> (IS)</w:t>
       </w:r>
     </w:p>
     <w:p>
       <w:pPr>
         <w:pStyle w:val="Heading3"/>
+        <w:rPr>
+          <w:rFonts w:ascii="Arial" w:hAnsi="Arial" w:cs="Arial"/>
+        </w:rPr>
       </w:pPr>
       <w:r>
+        <w:rPr>
+          <w:rFonts w:ascii="Arial" w:hAnsi="Arial" w:cs="Arial"/>
+        </w:rPr>
         <w:t xml:space="preserve">Fitting Train Set with SVM with </w:t>
       </w:r>
       <w:r>
         <w:rPr>
+          <w:rFonts w:ascii="Arial" w:hAnsi="Arial" w:cs="Arial"/>
           <w:i/>
         </w:rPr>
         <w:t>Radial</w:t>
       </w:r>
       <w:r>
+        <w:rPr>
+          <w:rFonts w:ascii="Arial" w:hAnsi="Arial" w:cs="Arial"/>
+        </w:rPr>
         <w:t xml:space="preserve"> Kernel</w:t>
       </w:r>
     </w:p>
@@ -9745,6 +10041,7 @@
         <w:rPr>
           <w:rStyle w:val="NormalTok"/>
         </w:rPr>
+        <w:lastRenderedPageBreak/>
         <w:t xml:space="preserve">           </w:t>
       </w:r>
       <w:r>
@@ -10078,11 +10375,16 @@
     <w:p>
       <w:pPr>
         <w:pStyle w:val="Heading3"/>
+        <w:rPr>
+          <w:rFonts w:ascii="Arial" w:hAnsi="Arial" w:cs="Arial"/>
+        </w:rPr>
       </w:pPr>
-      <w:bookmarkStart w:id="14" w:name="tuning-of-svm-kernel-4"/>
-      <w:bookmarkEnd w:id="14"/>
-      <w:r>
-        <w:lastRenderedPageBreak/>
+      <w:bookmarkStart w:id="13" w:name="tuning-of-svm-kernel-4"/>
+      <w:bookmarkEnd w:id="13"/>
+      <w:r>
+        <w:rPr>
+          <w:rFonts w:ascii="Arial" w:hAnsi="Arial" w:cs="Arial"/>
+        </w:rPr>
         <w:t>Tuning of SVM Kernel</w:t>
       </w:r>
     </w:p>
@@ -10726,6 +11028,7 @@
         <w:rPr>
           <w:rStyle w:val="VerbatimChar"/>
         </w:rPr>
+        <w:lastRenderedPageBreak/>
         <w:t>## 2  1e+00   0.5 0.03325 0.006364575</w:t>
       </w:r>
       <w:r>
@@ -10924,7 +11227,6 @@
         <w:rPr>
           <w:rStyle w:val="VerbatimChar"/>
         </w:rPr>
-        <w:lastRenderedPageBreak/>
         <w:t>## 24 1e+02   4.0 0.03325 0.006364575</w:t>
       </w:r>
       <w:r>
@@ -10940,8 +11242,14 @@
     <w:p>
       <w:pPr>
         <w:pStyle w:val="FirstParagraph"/>
+        <w:rPr>
+          <w:rFonts w:ascii="Arial" w:hAnsi="Arial" w:cs="Arial"/>
+        </w:rPr>
       </w:pPr>
       <w:r>
+        <w:rPr>
+          <w:rFonts w:ascii="Arial" w:hAnsi="Arial" w:cs="Arial"/>
+        </w:rPr>
         <w:t>Best parameters are cost = 0.1 and gamma = 0.5.</w:t>
       </w:r>
     </w:p>
@@ -11279,10 +11587,17 @@
     <w:p>
       <w:pPr>
         <w:pStyle w:val="Heading3"/>
+        <w:rPr>
+          <w:rFonts w:ascii="Arial" w:hAnsi="Arial" w:cs="Arial"/>
+        </w:rPr>
       </w:pPr>
-      <w:bookmarkStart w:id="15" w:name="confusion-matrix-4"/>
-      <w:bookmarkEnd w:id="15"/>
-      <w:r>
+      <w:bookmarkStart w:id="14" w:name="confusion-matrix-4"/>
+      <w:bookmarkEnd w:id="14"/>
+      <w:r>
+        <w:rPr>
+          <w:rFonts w:ascii="Arial" w:hAnsi="Arial" w:cs="Arial"/>
+        </w:rPr>
+        <w:lastRenderedPageBreak/>
         <w:t>Confusion Matrix</w:t>
       </w:r>
     </w:p>
@@ -11561,7 +11876,6 @@
         <w:rPr>
           <w:rStyle w:val="VerbatimChar"/>
         </w:rPr>
-        <w:lastRenderedPageBreak/>
         <w:t xml:space="preserve">##  </w:t>
       </w:r>
       <w:proofErr w:type="spellStart"/>
@@ -11760,34 +12074,54 @@
     <w:p>
       <w:pPr>
         <w:pStyle w:val="FirstParagraph"/>
+        <w:rPr>
+          <w:rFonts w:ascii="Arial" w:hAnsi="Arial" w:cs="Arial"/>
+        </w:rPr>
       </w:pPr>
       <w:r>
+        <w:rPr>
+          <w:rFonts w:ascii="Arial" w:hAnsi="Arial" w:cs="Arial"/>
+        </w:rPr>
         <w:t xml:space="preserve">Accuracy of </w:t>
       </w:r>
       <w:r>
         <w:rPr>
+          <w:rFonts w:ascii="Arial" w:hAnsi="Arial" w:cs="Arial"/>
           <w:b/>
         </w:rPr>
         <w:t>96.7%</w:t>
       </w:r>
       <w:r>
+        <w:rPr>
+          <w:rFonts w:ascii="Arial" w:hAnsi="Arial" w:cs="Arial"/>
+        </w:rPr>
         <w:t xml:space="preserve"> achieved on test set.</w:t>
       </w:r>
     </w:p>
     <w:p>
       <w:pPr>
         <w:pStyle w:val="Heading3"/>
+        <w:rPr>
+          <w:rFonts w:ascii="Arial" w:hAnsi="Arial" w:cs="Arial"/>
+        </w:rPr>
       </w:pPr>
       <w:r>
+        <w:rPr>
+          <w:rFonts w:ascii="Arial" w:hAnsi="Arial" w:cs="Arial"/>
+        </w:rPr>
         <w:t xml:space="preserve">Fitting Train Set with SVM with </w:t>
       </w:r>
       <w:r>
         <w:rPr>
+          <w:rFonts w:ascii="Arial" w:hAnsi="Arial" w:cs="Arial"/>
           <w:i/>
         </w:rPr>
         <w:t>Sigmoid</w:t>
       </w:r>
       <w:r>
+        <w:rPr>
+          <w:rFonts w:ascii="Arial" w:hAnsi="Arial" w:cs="Arial"/>
+        </w:rPr>
         <w:t xml:space="preserve"> Kernel</w:t>
       </w:r>
     </w:p>
@@ -12138,6 +12472,7 @@
         <w:rPr>
           <w:rStyle w:val="VerbatimChar"/>
         </w:rPr>
+        <w:lastRenderedPageBreak/>
         <w:t xml:space="preserve">## </w:t>
       </w:r>
       <w:r>
@@ -12225,11 +12560,16 @@
     <w:p>
       <w:pPr>
         <w:pStyle w:val="Heading3"/>
+        <w:rPr>
+          <w:rFonts w:ascii="Arial" w:hAnsi="Arial" w:cs="Arial"/>
+        </w:rPr>
       </w:pPr>
-      <w:bookmarkStart w:id="16" w:name="tuning-of-svm-kernel-5"/>
-      <w:bookmarkEnd w:id="16"/>
-      <w:r>
-        <w:lastRenderedPageBreak/>
+      <w:bookmarkStart w:id="15" w:name="tuning-of-svm-kernel-5"/>
+      <w:bookmarkEnd w:id="15"/>
+      <w:r>
+        <w:rPr>
+          <w:rFonts w:ascii="Arial" w:hAnsi="Arial" w:cs="Arial"/>
+        </w:rPr>
         <w:t>Tuning of SVM Kernel</w:t>
       </w:r>
     </w:p>
@@ -13017,6 +13357,7 @@
         <w:rPr>
           <w:rStyle w:val="VerbatimChar"/>
         </w:rPr>
+        <w:lastRenderedPageBreak/>
         <w:t>## 18 1e+01   3.0 0.065250 0.005441450</w:t>
       </w:r>
       <w:r>
@@ -13071,7 +13412,6 @@
         <w:rPr>
           <w:rStyle w:val="VerbatimChar"/>
         </w:rPr>
-        <w:lastRenderedPageBreak/>
         <w:t>## 24 1e+02   4.0 0.068000 0.005579679</w:t>
       </w:r>
       <w:r>
@@ -13087,8 +13427,14 @@
     <w:p>
       <w:pPr>
         <w:pStyle w:val="FirstParagraph"/>
+        <w:rPr>
+          <w:rFonts w:ascii="Arial" w:hAnsi="Arial" w:cs="Arial"/>
+        </w:rPr>
       </w:pPr>
       <w:r>
+        <w:rPr>
+          <w:rFonts w:ascii="Arial" w:hAnsi="Arial" w:cs="Arial"/>
+        </w:rPr>
         <w:t>Best parameters are cost = 0.1 and gamma = 0.5.</w:t>
       </w:r>
     </w:p>
@@ -13435,11 +13781,29 @@
     <w:p>
       <w:pPr>
         <w:pStyle w:val="Heading3"/>
+        <w:rPr>
+          <w:rFonts w:ascii="Arial" w:hAnsi="Arial" w:cs="Arial"/>
+        </w:rPr>
       </w:pPr>
-      <w:bookmarkStart w:id="17" w:name="confusion-matrix-5"/>
-      <w:bookmarkEnd w:id="17"/>
-      <w:r>
-        <w:t>Confusion Matrix</w:t>
+      <w:bookmarkStart w:id="16" w:name="confusion-matrix-5"/>
+      <w:bookmarkEnd w:id="16"/>
+      <w:r>
+        <w:rPr>
+          <w:rFonts w:ascii="Arial" w:eastAsia="Calibri" w:hAnsi="Arial" w:cs="Arial"/>
+        </w:rPr>
+        <w:t>Confusion</w:t>
+      </w:r>
+      <w:r>
+        <w:rPr>
+          <w:rFonts w:ascii="Arial" w:hAnsi="Arial" w:cs="Arial"/>
+        </w:rPr>
+        <w:t xml:space="preserve"> </w:t>
+      </w:r>
+      <w:r>
+        <w:rPr>
+          <w:rFonts w:ascii="Arial" w:eastAsia="Calibri" w:hAnsi="Arial" w:cs="Arial"/>
+        </w:rPr>
+        <w:t>Matrix</w:t>
       </w:r>
     </w:p>
     <w:p>
@@ -13699,6 +14063,7 @@
         <w:rPr>
           <w:rStyle w:val="VerbatimChar"/>
         </w:rPr>
+        <w:lastRenderedPageBreak/>
         <w:t xml:space="preserve">##                                           </w:t>
       </w:r>
       <w:r>
@@ -13708,7 +14073,6 @@
         <w:rPr>
           <w:rStyle w:val="VerbatimChar"/>
         </w:rPr>
-        <w:lastRenderedPageBreak/>
         <w:t xml:space="preserve">##                   Kappa : -0.001          </w:t>
       </w:r>
       <w:r>
@@ -13902,63 +14266,105 @@
     <w:p>
       <w:pPr>
         <w:pStyle w:val="FirstParagraph"/>
+        <w:rPr>
+          <w:rFonts w:ascii="Arial" w:hAnsi="Arial" w:cs="Arial"/>
+        </w:rPr>
       </w:pPr>
       <w:r>
+        <w:rPr>
+          <w:rFonts w:ascii="Arial" w:hAnsi="Arial" w:cs="Arial"/>
+        </w:rPr>
         <w:t xml:space="preserve">Accuracy of </w:t>
       </w:r>
       <w:r>
         <w:rPr>
+          <w:rFonts w:ascii="Arial" w:hAnsi="Arial" w:cs="Arial"/>
           <w:b/>
         </w:rPr>
         <w:t>96.7%</w:t>
       </w:r>
       <w:r>
+        <w:rPr>
+          <w:rFonts w:ascii="Arial" w:hAnsi="Arial" w:cs="Arial"/>
+        </w:rPr>
         <w:t xml:space="preserve"> achieved on test set.</w:t>
       </w:r>
     </w:p>
     <w:p>
       <w:pPr>
         <w:pStyle w:val="Heading2"/>
+        <w:rPr>
+          <w:rFonts w:ascii="Arial" w:hAnsi="Arial" w:cs="Arial"/>
+        </w:rPr>
       </w:pPr>
-      <w:bookmarkStart w:id="18" w:name="full-training-dataset"/>
-      <w:bookmarkEnd w:id="18"/>
-      <w:r>
+      <w:bookmarkStart w:id="17" w:name="full-training-dataset"/>
+      <w:bookmarkEnd w:id="17"/>
+      <w:r>
+        <w:rPr>
+          <w:rFonts w:ascii="Arial" w:hAnsi="Arial" w:cs="Arial"/>
+        </w:rPr>
         <w:t>Full Training Dataset</w:t>
+      </w:r>
+      <w:r>
+        <w:rPr>
+          <w:rFonts w:ascii="Arial" w:hAnsi="Arial" w:cs="Arial"/>
+        </w:rPr>
+        <w:t xml:space="preserve"> (ALL)</w:t>
       </w:r>
     </w:p>
     <w:p>
       <w:pPr>
         <w:pStyle w:val="Heading3"/>
+        <w:rPr>
+          <w:rFonts w:ascii="Arial" w:hAnsi="Arial" w:cs="Arial"/>
+        </w:rPr>
       </w:pPr>
-      <w:bookmarkStart w:id="19" w:name="fitting-train-set-with-svm-with-radial-k"/>
-      <w:bookmarkEnd w:id="19"/>
-      <w:r>
+      <w:bookmarkStart w:id="18" w:name="fitting-train-set-with-svm-with-radial-k"/>
+      <w:bookmarkEnd w:id="18"/>
+      <w:r>
+        <w:rPr>
+          <w:rFonts w:ascii="Arial" w:hAnsi="Arial" w:cs="Arial"/>
+        </w:rPr>
         <w:t xml:space="preserve">Fitting Train Set with SVM with </w:t>
       </w:r>
       <w:r>
         <w:rPr>
+          <w:rFonts w:ascii="Arial" w:hAnsi="Arial" w:cs="Arial"/>
           <w:i/>
         </w:rPr>
         <w:t>Radial</w:t>
       </w:r>
       <w:r>
+        <w:rPr>
+          <w:rFonts w:ascii="Arial" w:hAnsi="Arial" w:cs="Arial"/>
+        </w:rPr>
         <w:t xml:space="preserve"> Kernel</w:t>
       </w:r>
     </w:p>
     <w:p>
       <w:pPr>
         <w:pStyle w:val="FirstParagraph"/>
+        <w:rPr>
+          <w:rFonts w:ascii="Arial" w:hAnsi="Arial" w:cs="Arial"/>
+        </w:rPr>
       </w:pPr>
       <w:r>
+        <w:rPr>
+          <w:rFonts w:ascii="Arial" w:hAnsi="Arial" w:cs="Arial"/>
+        </w:rPr>
         <w:t xml:space="preserve">Finally, we consider the dataset with </w:t>
       </w:r>
       <w:r>
         <w:rPr>
+          <w:rFonts w:ascii="Arial" w:hAnsi="Arial" w:cs="Arial"/>
           <w:i/>
         </w:rPr>
         <w:t>all</w:t>
       </w:r>
       <w:r>
+        <w:rPr>
+          <w:rFonts w:ascii="Arial" w:hAnsi="Arial" w:cs="Arial"/>
+        </w:rPr>
         <w:t xml:space="preserve"> predictor variables.</w:t>
       </w:r>
     </w:p>
@@ -14344,7 +14750,6 @@
         <w:rPr>
           <w:rStyle w:val="VerbatimChar"/>
         </w:rPr>
-        <w:lastRenderedPageBreak/>
         <w:t xml:space="preserve">## Levels: </w:t>
       </w:r>
       <w:r>
@@ -14360,10 +14765,17 @@
     <w:p>
       <w:pPr>
         <w:pStyle w:val="Heading3"/>
+        <w:rPr>
+          <w:rFonts w:ascii="Arial" w:hAnsi="Arial" w:cs="Arial"/>
+        </w:rPr>
       </w:pPr>
-      <w:bookmarkStart w:id="20" w:name="tuning-of-svm-kernel-6"/>
-      <w:bookmarkEnd w:id="20"/>
-      <w:r>
+      <w:bookmarkStart w:id="19" w:name="tuning-of-svm-kernel-6"/>
+      <w:bookmarkEnd w:id="19"/>
+      <w:r>
+        <w:rPr>
+          <w:rFonts w:ascii="Arial" w:hAnsi="Arial" w:cs="Arial"/>
+        </w:rPr>
+        <w:lastRenderedPageBreak/>
         <w:t>Tuning of SVM Kernel</w:t>
       </w:r>
     </w:p>
@@ -15164,7 +15576,6 @@
         <w:rPr>
           <w:rStyle w:val="VerbatimChar"/>
         </w:rPr>
-        <w:lastRenderedPageBreak/>
         <w:t>## 21 1e-01   4.0 0.033375 0.006652655</w:t>
       </w:r>
       <w:r>
@@ -15207,8 +15618,14 @@
     <w:p>
       <w:pPr>
         <w:pStyle w:val="FirstParagraph"/>
+        <w:rPr>
+          <w:rFonts w:ascii="Arial" w:hAnsi="Arial" w:cs="Arial"/>
+        </w:rPr>
       </w:pPr>
       <w:r>
+        <w:rPr>
+          <w:rFonts w:ascii="Arial" w:hAnsi="Arial" w:cs="Arial"/>
+        </w:rPr>
         <w:t>Best parameters are cost = 10 and gamma = 2.</w:t>
       </w:r>
     </w:p>
@@ -15220,6 +15637,7 @@
         <w:rPr>
           <w:rStyle w:val="NormalTok"/>
         </w:rPr>
+        <w:lastRenderedPageBreak/>
         <w:t>bestmod_all1 =</w:t>
       </w:r>
       <w:r>
@@ -15532,10 +15950,16 @@
     <w:p>
       <w:pPr>
         <w:pStyle w:val="Heading3"/>
+        <w:rPr>
+          <w:rFonts w:ascii="Arial" w:hAnsi="Arial" w:cs="Arial"/>
+        </w:rPr>
       </w:pPr>
-      <w:bookmarkStart w:id="21" w:name="confusion-matrix-6"/>
-      <w:bookmarkEnd w:id="21"/>
-      <w:r>
+      <w:bookmarkStart w:id="20" w:name="confusion-matrix-6"/>
+      <w:bookmarkEnd w:id="20"/>
+      <w:r>
+        <w:rPr>
+          <w:rFonts w:ascii="Arial" w:hAnsi="Arial" w:cs="Arial"/>
+        </w:rPr>
         <w:t>Confusion Matrix</w:t>
       </w:r>
     </w:p>
@@ -15759,208 +16183,208 @@
         <w:rPr>
           <w:rStyle w:val="VerbatimChar"/>
         </w:rPr>
+        <w:t>##     P-Value [</w:t>
+      </w:r>
+      <w:proofErr w:type="spellStart"/>
+      <w:r>
+        <w:rPr>
+          <w:rStyle w:val="VerbatimChar"/>
+        </w:rPr>
+        <w:t>Acc</w:t>
+      </w:r>
+      <w:proofErr w:type="spellEnd"/>
+      <w:r>
+        <w:rPr>
+          <w:rStyle w:val="VerbatimChar"/>
+        </w:rPr>
+        <w:t xml:space="preserve"> &gt; NIR] : 0.1172          </w:t>
+      </w:r>
+      <w:r>
+        <w:br/>
+      </w:r>
+      <w:r>
+        <w:rPr>
+          <w:rStyle w:val="VerbatimChar"/>
+        </w:rPr>
+        <w:t xml:space="preserve">##                                           </w:t>
+      </w:r>
+      <w:r>
+        <w:br/>
+      </w:r>
+      <w:r>
+        <w:rPr>
+          <w:rStyle w:val="VerbatimChar"/>
+        </w:rPr>
+        <w:t xml:space="preserve">##                   Kappa : 0.3346          </w:t>
+      </w:r>
+      <w:r>
+        <w:br/>
+      </w:r>
+      <w:r>
+        <w:rPr>
+          <w:rStyle w:val="VerbatimChar"/>
+        </w:rPr>
+        <w:t xml:space="preserve">##  </w:t>
+      </w:r>
+      <w:proofErr w:type="spellStart"/>
+      <w:r>
+        <w:rPr>
+          <w:rStyle w:val="VerbatimChar"/>
+        </w:rPr>
+        <w:t>Mcnemar's</w:t>
+      </w:r>
+      <w:proofErr w:type="spellEnd"/>
+      <w:r>
+        <w:rPr>
+          <w:rStyle w:val="VerbatimChar"/>
+        </w:rPr>
+        <w:t xml:space="preserve"> Test P-Value : 1.109e-09       </w:t>
+      </w:r>
+      <w:r>
+        <w:br/>
+      </w:r>
+      <w:r>
+        <w:rPr>
+          <w:rStyle w:val="VerbatimChar"/>
+        </w:rPr>
+        <w:t xml:space="preserve">##                                           </w:t>
+      </w:r>
+      <w:r>
+        <w:br/>
+      </w:r>
+      <w:r>
+        <w:rPr>
+          <w:rStyle w:val="VerbatimChar"/>
+        </w:rPr>
+        <w:t xml:space="preserve">##             Sensitivity : 0.9974          </w:t>
+      </w:r>
+      <w:r>
+        <w:br/>
+      </w:r>
+      <w:r>
+        <w:rPr>
+          <w:rStyle w:val="VerbatimChar"/>
+        </w:rPr>
+        <w:t xml:space="preserve">##             Specificity : 0.2239          </w:t>
+      </w:r>
+      <w:r>
+        <w:br/>
+      </w:r>
+      <w:r>
+        <w:rPr>
+          <w:rStyle w:val="VerbatimChar"/>
+        </w:rPr>
+        <w:t xml:space="preserve">##          </w:t>
+      </w:r>
+      <w:proofErr w:type="spellStart"/>
+      <w:r>
+        <w:rPr>
+          <w:rStyle w:val="VerbatimChar"/>
+        </w:rPr>
+        <w:t>Pos</w:t>
+      </w:r>
+      <w:proofErr w:type="spellEnd"/>
+      <w:r>
+        <w:rPr>
+          <w:rStyle w:val="VerbatimChar"/>
+        </w:rPr>
+        <w:t xml:space="preserve"> </w:t>
+      </w:r>
+      <w:proofErr w:type="spellStart"/>
+      <w:r>
+        <w:rPr>
+          <w:rStyle w:val="VerbatimChar"/>
+        </w:rPr>
+        <w:t>Pred</w:t>
+      </w:r>
+      <w:proofErr w:type="spellEnd"/>
+      <w:r>
+        <w:rPr>
+          <w:rStyle w:val="VerbatimChar"/>
+        </w:rPr>
+        <w:t xml:space="preserve"> Value : 0.9737          </w:t>
+      </w:r>
+      <w:r>
+        <w:br/>
+      </w:r>
+      <w:r>
+        <w:rPr>
+          <w:rStyle w:val="VerbatimChar"/>
+        </w:rPr>
+        <w:t xml:space="preserve">##          </w:t>
+      </w:r>
+      <w:proofErr w:type="spellStart"/>
+      <w:r>
+        <w:rPr>
+          <w:rStyle w:val="VerbatimChar"/>
+        </w:rPr>
+        <w:t>Neg</w:t>
+      </w:r>
+      <w:proofErr w:type="spellEnd"/>
+      <w:r>
+        <w:rPr>
+          <w:rStyle w:val="VerbatimChar"/>
+        </w:rPr>
+        <w:t xml:space="preserve"> </w:t>
+      </w:r>
+      <w:proofErr w:type="spellStart"/>
+      <w:r>
+        <w:rPr>
+          <w:rStyle w:val="VerbatimChar"/>
+        </w:rPr>
+        <w:t>Pred</w:t>
+      </w:r>
+      <w:proofErr w:type="spellEnd"/>
+      <w:r>
+        <w:rPr>
+          <w:rStyle w:val="VerbatimChar"/>
+        </w:rPr>
+        <w:t xml:space="preserve"> Value : 0.7500          </w:t>
+      </w:r>
+      <w:r>
+        <w:br/>
+      </w:r>
+      <w:r>
+        <w:rPr>
+          <w:rStyle w:val="VerbatimChar"/>
+        </w:rPr>
+        <w:t xml:space="preserve">##              Prevalence : 0.9665          </w:t>
+      </w:r>
+      <w:r>
+        <w:br/>
+      </w:r>
+      <w:r>
+        <w:rPr>
+          <w:rStyle w:val="VerbatimChar"/>
+        </w:rPr>
+        <w:t xml:space="preserve">##          Detection Rate : 0.9640          </w:t>
+      </w:r>
+      <w:r>
+        <w:br/>
+      </w:r>
+      <w:r>
+        <w:rPr>
+          <w:rStyle w:val="VerbatimChar"/>
+        </w:rPr>
+        <w:t xml:space="preserve">##    Detection Prevalence : 0.9900          </w:t>
+      </w:r>
+      <w:r>
+        <w:br/>
+      </w:r>
+      <w:r>
+        <w:rPr>
+          <w:rStyle w:val="VerbatimChar"/>
+        </w:rPr>
+        <w:t xml:space="preserve">##       Balanced Accuracy : 0.6106          </w:t>
+      </w:r>
+      <w:r>
+        <w:br/>
+      </w:r>
+      <w:r>
+        <w:rPr>
+          <w:rStyle w:val="VerbatimChar"/>
+        </w:rPr>
         <w:lastRenderedPageBreak/>
-        <w:t>##     P-Value [</w:t>
-      </w:r>
-      <w:proofErr w:type="spellStart"/>
-      <w:r>
-        <w:rPr>
-          <w:rStyle w:val="VerbatimChar"/>
-        </w:rPr>
-        <w:t>Acc</w:t>
-      </w:r>
-      <w:proofErr w:type="spellEnd"/>
-      <w:r>
-        <w:rPr>
-          <w:rStyle w:val="VerbatimChar"/>
-        </w:rPr>
-        <w:t xml:space="preserve"> &gt; NIR] : 0.1172          </w:t>
-      </w:r>
-      <w:r>
-        <w:br/>
-      </w:r>
-      <w:r>
-        <w:rPr>
-          <w:rStyle w:val="VerbatimChar"/>
-        </w:rPr>
-        <w:t xml:space="preserve">##                                           </w:t>
-      </w:r>
-      <w:r>
-        <w:br/>
-      </w:r>
-      <w:r>
-        <w:rPr>
-          <w:rStyle w:val="VerbatimChar"/>
-        </w:rPr>
-        <w:t xml:space="preserve">##                   Kappa : 0.3346          </w:t>
-      </w:r>
-      <w:r>
-        <w:br/>
-      </w:r>
-      <w:r>
-        <w:rPr>
-          <w:rStyle w:val="VerbatimChar"/>
-        </w:rPr>
-        <w:t xml:space="preserve">##  </w:t>
-      </w:r>
-      <w:proofErr w:type="spellStart"/>
-      <w:r>
-        <w:rPr>
-          <w:rStyle w:val="VerbatimChar"/>
-        </w:rPr>
-        <w:t>Mcnemar's</w:t>
-      </w:r>
-      <w:proofErr w:type="spellEnd"/>
-      <w:r>
-        <w:rPr>
-          <w:rStyle w:val="VerbatimChar"/>
-        </w:rPr>
-        <w:t xml:space="preserve"> Test P-Value : 1.109e-09       </w:t>
-      </w:r>
-      <w:r>
-        <w:br/>
-      </w:r>
-      <w:r>
-        <w:rPr>
-          <w:rStyle w:val="VerbatimChar"/>
-        </w:rPr>
-        <w:t xml:space="preserve">##                                           </w:t>
-      </w:r>
-      <w:r>
-        <w:br/>
-      </w:r>
-      <w:r>
-        <w:rPr>
-          <w:rStyle w:val="VerbatimChar"/>
-        </w:rPr>
-        <w:t xml:space="preserve">##             Sensitivity : 0.9974          </w:t>
-      </w:r>
-      <w:r>
-        <w:br/>
-      </w:r>
-      <w:r>
-        <w:rPr>
-          <w:rStyle w:val="VerbatimChar"/>
-        </w:rPr>
-        <w:t xml:space="preserve">##             Specificity : 0.2239          </w:t>
-      </w:r>
-      <w:r>
-        <w:br/>
-      </w:r>
-      <w:r>
-        <w:rPr>
-          <w:rStyle w:val="VerbatimChar"/>
-        </w:rPr>
-        <w:t xml:space="preserve">##          </w:t>
-      </w:r>
-      <w:proofErr w:type="spellStart"/>
-      <w:r>
-        <w:rPr>
-          <w:rStyle w:val="VerbatimChar"/>
-        </w:rPr>
-        <w:t>Pos</w:t>
-      </w:r>
-      <w:proofErr w:type="spellEnd"/>
-      <w:r>
-        <w:rPr>
-          <w:rStyle w:val="VerbatimChar"/>
-        </w:rPr>
-        <w:t xml:space="preserve"> </w:t>
-      </w:r>
-      <w:proofErr w:type="spellStart"/>
-      <w:r>
-        <w:rPr>
-          <w:rStyle w:val="VerbatimChar"/>
-        </w:rPr>
-        <w:t>Pred</w:t>
-      </w:r>
-      <w:proofErr w:type="spellEnd"/>
-      <w:r>
-        <w:rPr>
-          <w:rStyle w:val="VerbatimChar"/>
-        </w:rPr>
-        <w:t xml:space="preserve"> Value : 0.9737          </w:t>
-      </w:r>
-      <w:r>
-        <w:br/>
-      </w:r>
-      <w:r>
-        <w:rPr>
-          <w:rStyle w:val="VerbatimChar"/>
-        </w:rPr>
-        <w:t xml:space="preserve">##          </w:t>
-      </w:r>
-      <w:proofErr w:type="spellStart"/>
-      <w:r>
-        <w:rPr>
-          <w:rStyle w:val="VerbatimChar"/>
-        </w:rPr>
-        <w:t>Neg</w:t>
-      </w:r>
-      <w:proofErr w:type="spellEnd"/>
-      <w:r>
-        <w:rPr>
-          <w:rStyle w:val="VerbatimChar"/>
-        </w:rPr>
-        <w:t xml:space="preserve"> </w:t>
-      </w:r>
-      <w:proofErr w:type="spellStart"/>
-      <w:r>
-        <w:rPr>
-          <w:rStyle w:val="VerbatimChar"/>
-        </w:rPr>
-        <w:t>Pred</w:t>
-      </w:r>
-      <w:proofErr w:type="spellEnd"/>
-      <w:r>
-        <w:rPr>
-          <w:rStyle w:val="VerbatimChar"/>
-        </w:rPr>
-        <w:t xml:space="preserve"> Value : 0.7500          </w:t>
-      </w:r>
-      <w:r>
-        <w:br/>
-      </w:r>
-      <w:r>
-        <w:rPr>
-          <w:rStyle w:val="VerbatimChar"/>
-        </w:rPr>
-        <w:t xml:space="preserve">##              Prevalence : 0.9665          </w:t>
-      </w:r>
-      <w:r>
-        <w:br/>
-      </w:r>
-      <w:r>
-        <w:rPr>
-          <w:rStyle w:val="VerbatimChar"/>
-        </w:rPr>
-        <w:t xml:space="preserve">##          Detection Rate : 0.9640          </w:t>
-      </w:r>
-      <w:r>
-        <w:br/>
-      </w:r>
-      <w:r>
-        <w:rPr>
-          <w:rStyle w:val="VerbatimChar"/>
-        </w:rPr>
-        <w:t xml:space="preserve">##    Detection Prevalence : 0.9900          </w:t>
-      </w:r>
-      <w:r>
-        <w:br/>
-      </w:r>
-      <w:r>
-        <w:rPr>
-          <w:rStyle w:val="VerbatimChar"/>
-        </w:rPr>
-        <w:t xml:space="preserve">##       Balanced Accuracy : 0.6106          </w:t>
-      </w:r>
-      <w:r>
-        <w:br/>
-      </w:r>
-      <w:r>
-        <w:rPr>
-          <w:rStyle w:val="VerbatimChar"/>
-        </w:rPr>
         <w:t xml:space="preserve">##                                           </w:t>
       </w:r>
       <w:r>
@@ -15985,36 +16409,56 @@
     <w:p>
       <w:pPr>
         <w:pStyle w:val="FirstParagraph"/>
+        <w:rPr>
+          <w:rFonts w:ascii="Arial" w:hAnsi="Arial" w:cs="Arial"/>
+        </w:rPr>
       </w:pPr>
       <w:r>
+        <w:rPr>
+          <w:rFonts w:ascii="Arial" w:hAnsi="Arial" w:cs="Arial"/>
+        </w:rPr>
         <w:t xml:space="preserve">Accuracy of </w:t>
       </w:r>
       <w:r>
         <w:rPr>
+          <w:rFonts w:ascii="Arial" w:hAnsi="Arial" w:cs="Arial"/>
           <w:b/>
         </w:rPr>
         <w:t>97.2%</w:t>
       </w:r>
       <w:r>
+        <w:rPr>
+          <w:rFonts w:ascii="Arial" w:hAnsi="Arial" w:cs="Arial"/>
+        </w:rPr>
         <w:t xml:space="preserve"> achieved on test set.</w:t>
       </w:r>
     </w:p>
     <w:p>
       <w:pPr>
         <w:pStyle w:val="Heading3"/>
+        <w:rPr>
+          <w:rFonts w:ascii="Arial" w:hAnsi="Arial" w:cs="Arial"/>
+        </w:rPr>
       </w:pPr>
-      <w:bookmarkStart w:id="22" w:name="fitting-train-set-with-svm-with-sigmoid-"/>
-      <w:bookmarkEnd w:id="22"/>
-      <w:r>
+      <w:bookmarkStart w:id="21" w:name="fitting-train-set-with-svm-with-sigmoid-"/>
+      <w:bookmarkEnd w:id="21"/>
+      <w:r>
+        <w:rPr>
+          <w:rFonts w:ascii="Arial" w:hAnsi="Arial" w:cs="Arial"/>
+        </w:rPr>
         <w:t xml:space="preserve">Fitting Train Set with SVM with </w:t>
       </w:r>
       <w:r>
         <w:rPr>
+          <w:rFonts w:ascii="Arial" w:hAnsi="Arial" w:cs="Arial"/>
           <w:i/>
         </w:rPr>
         <w:t>Sigmoid</w:t>
       </w:r>
       <w:r>
+        <w:rPr>
+          <w:rFonts w:ascii="Arial" w:hAnsi="Arial" w:cs="Arial"/>
+        </w:rPr>
         <w:t xml:space="preserve"> Kernel</w:t>
       </w:r>
     </w:p>
@@ -16424,11 +16868,16 @@
     <w:p>
       <w:pPr>
         <w:pStyle w:val="Heading3"/>
+        <w:rPr>
+          <w:rFonts w:ascii="Arial" w:hAnsi="Arial" w:cs="Arial"/>
+        </w:rPr>
       </w:pPr>
-      <w:bookmarkStart w:id="23" w:name="tuning-of-svm-kernel-7"/>
-      <w:bookmarkEnd w:id="23"/>
-      <w:r>
-        <w:lastRenderedPageBreak/>
+      <w:bookmarkStart w:id="22" w:name="tuning-of-svm-kernel-7"/>
+      <w:bookmarkEnd w:id="22"/>
+      <w:r>
+        <w:rPr>
+          <w:rFonts w:ascii="Arial" w:hAnsi="Arial" w:cs="Arial"/>
+        </w:rPr>
         <w:t>Tuning of SVM Kernel</w:t>
       </w:r>
     </w:p>
@@ -16968,6 +17417,7 @@
         <w:rPr>
           <w:rStyle w:val="VerbatimChar"/>
         </w:rPr>
+        <w:lastRenderedPageBreak/>
         <w:t xml:space="preserve">## </w:t>
       </w:r>
       <w:r>
@@ -17256,7 +17706,6 @@
         <w:rPr>
           <w:rStyle w:val="VerbatimChar"/>
         </w:rPr>
-        <w:lastRenderedPageBreak/>
         <w:t>## 24 1e+02   4.0 0.063375 0.007079349</w:t>
       </w:r>
       <w:r>
@@ -17272,8 +17721,14 @@
     <w:p>
       <w:pPr>
         <w:pStyle w:val="FirstParagraph"/>
+        <w:rPr>
+          <w:rFonts w:ascii="Arial" w:hAnsi="Arial" w:cs="Arial"/>
+        </w:rPr>
       </w:pPr>
       <w:r>
+        <w:rPr>
+          <w:rFonts w:ascii="Arial" w:hAnsi="Arial" w:cs="Arial"/>
+        </w:rPr>
         <w:t>Best parameters are cost = 0.1 and gamma = 0.5.</w:t>
       </w:r>
     </w:p>
@@ -17537,6 +17992,7 @@
         <w:rPr>
           <w:rStyle w:val="VerbatimChar"/>
         </w:rPr>
+        <w:lastRenderedPageBreak/>
         <w:t xml:space="preserve">## </w:t>
       </w:r>
       <w:r>
@@ -17606,10 +18062,16 @@
     <w:p>
       <w:pPr>
         <w:pStyle w:val="Heading3"/>
+        <w:rPr>
+          <w:rFonts w:ascii="Arial" w:hAnsi="Arial" w:cs="Arial"/>
+        </w:rPr>
       </w:pPr>
-      <w:bookmarkStart w:id="24" w:name="confusion-matrix-7"/>
-      <w:bookmarkEnd w:id="24"/>
-      <w:r>
+      <w:bookmarkStart w:id="23" w:name="confusion-matrix-7"/>
+      <w:bookmarkEnd w:id="23"/>
+      <w:r>
+        <w:rPr>
+          <w:rFonts w:ascii="Arial" w:hAnsi="Arial" w:cs="Arial"/>
+        </w:rPr>
         <w:t>Confusion Matrix</w:t>
       </w:r>
     </w:p>
@@ -17865,7 +18327,6 @@
         <w:rPr>
           <w:rStyle w:val="VerbatimChar"/>
         </w:rPr>
-        <w:lastRenderedPageBreak/>
         <w:t xml:space="preserve">##                   Kappa : 0.0714          </w:t>
       </w:r>
       <w:r>
@@ -18059,35 +18520,103 @@
     <w:p>
       <w:pPr>
         <w:pStyle w:val="FirstParagraph"/>
+        <w:rPr>
+          <w:rFonts w:ascii="Arial" w:hAnsi="Arial" w:cs="Arial"/>
+        </w:rPr>
       </w:pPr>
       <w:r>
+        <w:rPr>
+          <w:rFonts w:ascii="Arial" w:hAnsi="Arial" w:cs="Arial"/>
+        </w:rPr>
         <w:t xml:space="preserve">Accuracy of </w:t>
       </w:r>
       <w:r>
         <w:rPr>
+          <w:rFonts w:ascii="Arial" w:hAnsi="Arial" w:cs="Arial"/>
           <w:b/>
         </w:rPr>
         <w:t>95.2%</w:t>
       </w:r>
       <w:r>
+        <w:rPr>
+          <w:rFonts w:ascii="Arial" w:hAnsi="Arial" w:cs="Arial"/>
+        </w:rPr>
         <w:t xml:space="preserve"> achieved on test set.</w:t>
+      </w:r>
+    </w:p>
+    <w:p>
+      <w:pPr>
+        <w:rPr>
+          <w:rFonts w:ascii="Arial" w:eastAsiaTheme="majorEastAsia" w:hAnsi="Arial" w:cs="Arial"/>
+          <w:b/>
+          <w:bCs/>
+          <w:color w:val="4F81BD" w:themeColor="accent1"/>
+          <w:sz w:val="32"/>
+          <w:szCs w:val="32"/>
+        </w:rPr>
+      </w:pPr>
+      <w:bookmarkStart w:id="24" w:name="conclusion"/>
+      <w:bookmarkEnd w:id="24"/>
+      <w:r>
+        <w:rPr>
+          <w:rFonts w:ascii="Arial" w:hAnsi="Arial" w:cs="Arial"/>
+        </w:rPr>
+        <w:br w:type="page"/>
       </w:r>
     </w:p>
     <w:p>
       <w:pPr>
         <w:pStyle w:val="Heading2"/>
+        <w:rPr>
+          <w:rFonts w:ascii="Arial" w:hAnsi="Arial" w:cs="Arial"/>
+        </w:rPr>
       </w:pPr>
-      <w:bookmarkStart w:id="25" w:name="conclusion"/>
-      <w:bookmarkEnd w:id="25"/>
-      <w:r>
+      <w:r>
+        <w:rPr>
+          <w:rFonts w:ascii="Arial" w:hAnsi="Arial" w:cs="Arial"/>
+        </w:rPr>
+        <w:lastRenderedPageBreak/>
         <w:t>Conclusion</w:t>
+      </w:r>
+    </w:p>
+    <w:p>
+      <w:pPr>
+        <w:pStyle w:val="BodyText"/>
+        <w:jc w:val="both"/>
+        <w:rPr>
+          <w:rFonts w:ascii="Arial" w:hAnsi="Arial" w:cs="Arial"/>
+        </w:rPr>
+      </w:pPr>
+      <w:r>
+        <w:rPr>
+          <w:rFonts w:ascii="Arial" w:hAnsi="Arial" w:cs="Arial"/>
+        </w:rPr>
+        <w:t xml:space="preserve">After building the SVM models for all combinations of inputs, we are able to make some discoveries about the </w:t>
+      </w:r>
+      <w:r>
+        <w:rPr>
+          <w:rFonts w:ascii="Arial" w:hAnsi="Arial" w:cs="Arial"/>
+        </w:rPr>
+        <w:t>models used</w:t>
+      </w:r>
+      <w:r>
+        <w:rPr>
+          <w:rFonts w:ascii="Arial" w:hAnsi="Arial" w:cs="Arial"/>
+        </w:rPr>
+        <w:t>.</w:t>
       </w:r>
     </w:p>
     <w:p>
       <w:pPr>
         <w:pStyle w:val="Heading3"/>
+        <w:rPr>
+          <w:rFonts w:ascii="Arial" w:hAnsi="Arial" w:cs="Arial"/>
+        </w:rPr>
       </w:pPr>
       <w:r>
+        <w:rPr>
+          <w:rFonts w:ascii="Arial" w:hAnsi="Arial" w:cs="Arial"/>
+        </w:rPr>
         <w:t>Comparison of Best Parameters</w:t>
       </w:r>
     </w:p>
@@ -18122,18 +18651,31 @@
           <w:p>
             <w:pPr>
               <w:rPr>
+                <w:rFonts w:ascii="Arial" w:hAnsi="Arial"/>
                 <w:color w:val="FFFFFF" w:themeColor="background1"/>
               </w:rPr>
             </w:pPr>
-            <w:r>
-              <w:rPr>
-                <w:color w:val="FFFFFF" w:themeColor="background1"/>
-              </w:rPr>
-              <w:t xml:space="preserve">Best </w:t>
-            </w:r>
             <w:proofErr w:type="spellStart"/>
             <w:r>
               <w:rPr>
+                <w:rFonts w:ascii="Arial" w:hAnsi="Arial"/>
+                <w:color w:val="FFFFFF" w:themeColor="background1"/>
+              </w:rPr>
+              <w:t>Control</w:t>
+            </w:r>
+            <w:proofErr w:type="spellEnd"/>
+          </w:p>
+          <w:p>
+            <w:pPr>
+              <w:rPr>
+                <w:rFonts w:ascii="Arial" w:hAnsi="Arial"/>
+                <w:color w:val="FFFFFF" w:themeColor="background1"/>
+              </w:rPr>
+            </w:pPr>
+            <w:proofErr w:type="spellStart"/>
+            <w:r>
+              <w:rPr>
+                <w:rFonts w:ascii="Arial" w:hAnsi="Arial"/>
                 <w:color w:val="FFFFFF" w:themeColor="background1"/>
               </w:rPr>
               <w:t>Params</w:t>
@@ -18152,14 +18694,30 @@
             <w:pPr>
               <w:jc w:val="center"/>
               <w:rPr>
+                <w:rFonts w:ascii="Arial" w:hAnsi="Arial"/>
                 <w:color w:val="FFFFFF" w:themeColor="background1"/>
               </w:rPr>
             </w:pPr>
             <w:r>
               <w:rPr>
+                <w:rFonts w:ascii="Arial" w:hAnsi="Arial"/>
                 <w:color w:val="FFFFFF" w:themeColor="background1"/>
               </w:rPr>
-              <w:t>Radial Kernel</w:t>
+              <w:t xml:space="preserve">Radial </w:t>
+            </w:r>
+            <w:r>
+              <w:rPr>
+                <w:rFonts w:ascii="Arial" w:hAnsi="Arial"/>
+                <w:color w:val="FFFFFF" w:themeColor="background1"/>
+              </w:rPr>
+              <w:t xml:space="preserve">Basis Function </w:t>
+            </w:r>
+            <w:r>
+              <w:rPr>
+                <w:rFonts w:ascii="Arial" w:hAnsi="Arial"/>
+                <w:color w:val="FFFFFF" w:themeColor="background1"/>
+              </w:rPr>
+              <w:t>Kernel</w:t>
             </w:r>
           </w:p>
         </w:tc>
@@ -18174,11 +18732,13 @@
             <w:pPr>
               <w:jc w:val="center"/>
               <w:rPr>
+                <w:rFonts w:ascii="Arial" w:hAnsi="Arial"/>
                 <w:color w:val="FFFFFF" w:themeColor="background1"/>
               </w:rPr>
             </w:pPr>
             <w:r>
               <w:rPr>
+                <w:rFonts w:ascii="Arial" w:hAnsi="Arial"/>
                 <w:color w:val="FFFFFF" w:themeColor="background1"/>
               </w:rPr>
               <w:t>Sigmoid Kernel</w:t>
@@ -18199,6 +18759,7 @@
           <w:p>
             <w:pPr>
               <w:rPr>
+                <w:rFonts w:ascii="Arial" w:hAnsi="Arial"/>
                 <w:b/>
               </w:rPr>
             </w:pPr>
@@ -18214,11 +18775,13 @@
             <w:pPr>
               <w:jc w:val="center"/>
               <w:rPr>
+                <w:rFonts w:ascii="Arial" w:hAnsi="Arial"/>
                 <w:b/>
               </w:rPr>
             </w:pPr>
             <w:r>
               <w:rPr>
+                <w:rFonts w:ascii="Arial" w:hAnsi="Arial"/>
                 <w:b/>
               </w:rPr>
               <w:t>BI</w:t>
@@ -18235,11 +18798,13 @@
             <w:pPr>
               <w:jc w:val="center"/>
               <w:rPr>
+                <w:rFonts w:ascii="Arial" w:hAnsi="Arial"/>
                 <w:b/>
               </w:rPr>
             </w:pPr>
             <w:r>
               <w:rPr>
+                <w:rFonts w:ascii="Arial" w:hAnsi="Arial"/>
                 <w:b/>
               </w:rPr>
               <w:t>BS</w:t>
@@ -18256,11 +18821,13 @@
             <w:pPr>
               <w:jc w:val="center"/>
               <w:rPr>
+                <w:rFonts w:ascii="Arial" w:hAnsi="Arial"/>
                 <w:b/>
               </w:rPr>
             </w:pPr>
             <w:r>
               <w:rPr>
+                <w:rFonts w:ascii="Arial" w:hAnsi="Arial"/>
                 <w:b/>
               </w:rPr>
               <w:t>IS</w:t>
@@ -18277,11 +18844,13 @@
             <w:pPr>
               <w:jc w:val="center"/>
               <w:rPr>
+                <w:rFonts w:ascii="Arial" w:hAnsi="Arial"/>
                 <w:b/>
               </w:rPr>
             </w:pPr>
             <w:r>
               <w:rPr>
+                <w:rFonts w:ascii="Arial" w:hAnsi="Arial"/>
                 <w:b/>
               </w:rPr>
               <w:t>ALL</w:t>
@@ -18298,11 +18867,13 @@
             <w:pPr>
               <w:jc w:val="center"/>
               <w:rPr>
+                <w:rFonts w:ascii="Arial" w:hAnsi="Arial"/>
                 <w:b/>
               </w:rPr>
             </w:pPr>
             <w:r>
               <w:rPr>
+                <w:rFonts w:ascii="Arial" w:hAnsi="Arial"/>
                 <w:b/>
               </w:rPr>
               <w:t>BI</w:t>
@@ -18319,11 +18890,13 @@
             <w:pPr>
               <w:jc w:val="center"/>
               <w:rPr>
+                <w:rFonts w:ascii="Arial" w:hAnsi="Arial"/>
                 <w:b/>
               </w:rPr>
             </w:pPr>
             <w:r>
               <w:rPr>
+                <w:rFonts w:ascii="Arial" w:hAnsi="Arial"/>
                 <w:b/>
               </w:rPr>
               <w:t>BS</w:t>
@@ -18340,11 +18913,13 @@
             <w:pPr>
               <w:jc w:val="center"/>
               <w:rPr>
+                <w:rFonts w:ascii="Arial" w:hAnsi="Arial"/>
                 <w:b/>
               </w:rPr>
             </w:pPr>
             <w:r>
               <w:rPr>
+                <w:rFonts w:ascii="Arial" w:hAnsi="Arial"/>
                 <w:b/>
               </w:rPr>
               <w:t>IS</w:t>
@@ -18361,11 +18936,13 @@
             <w:pPr>
               <w:jc w:val="center"/>
               <w:rPr>
+                <w:rFonts w:ascii="Arial" w:hAnsi="Arial"/>
                 <w:b/>
               </w:rPr>
             </w:pPr>
             <w:r>
               <w:rPr>
+                <w:rFonts w:ascii="Arial" w:hAnsi="Arial"/>
                 <w:b/>
               </w:rPr>
               <w:t>ALL</w:t>
@@ -18382,11 +18959,13 @@
           <w:p>
             <w:pPr>
               <w:rPr>
+                <w:rFonts w:ascii="Arial" w:hAnsi="Arial"/>
                 <w:b/>
               </w:rPr>
             </w:pPr>
             <w:r>
               <w:rPr>
+                <w:rFonts w:ascii="Arial" w:hAnsi="Arial"/>
                 <w:b/>
               </w:rPr>
               <w:t>Cost</w:t>
@@ -18401,8 +18980,874 @@
           <w:p>
             <w:pPr>
               <w:jc w:val="center"/>
+              <w:rPr>
+                <w:rFonts w:ascii="Arial" w:hAnsi="Arial"/>
+              </w:rPr>
             </w:pPr>
             <w:r>
+              <w:rPr>
+                <w:rFonts w:ascii="Arial" w:hAnsi="Arial"/>
+              </w:rPr>
+              <w:t>1</w:t>
+            </w:r>
+          </w:p>
+        </w:tc>
+        <w:tc>
+          <w:tcPr>
+            <w:tcW w:w="988" w:type="dxa"/>
+            <w:vAlign w:val="center"/>
+          </w:tcPr>
+          <w:p>
+            <w:pPr>
+              <w:jc w:val="center"/>
+              <w:rPr>
+                <w:rFonts w:ascii="Arial" w:hAnsi="Arial"/>
+              </w:rPr>
+            </w:pPr>
+            <w:r>
+              <w:rPr>
+                <w:rFonts w:ascii="Arial" w:hAnsi="Arial"/>
+              </w:rPr>
+              <w:t>1</w:t>
+            </w:r>
+          </w:p>
+        </w:tc>
+        <w:tc>
+          <w:tcPr>
+            <w:tcW w:w="964" w:type="dxa"/>
+            <w:vAlign w:val="center"/>
+          </w:tcPr>
+          <w:p>
+            <w:pPr>
+              <w:jc w:val="center"/>
+              <w:rPr>
+                <w:rFonts w:ascii="Arial" w:hAnsi="Arial"/>
+              </w:rPr>
+            </w:pPr>
+            <w:r>
+              <w:rPr>
+                <w:rFonts w:ascii="Arial" w:hAnsi="Arial"/>
+              </w:rPr>
+              <w:t>1</w:t>
+            </w:r>
+          </w:p>
+        </w:tc>
+        <w:tc>
+          <w:tcPr>
+            <w:tcW w:w="1021" w:type="dxa"/>
+            <w:vAlign w:val="center"/>
+          </w:tcPr>
+          <w:p>
+            <w:pPr>
+              <w:jc w:val="center"/>
+              <w:rPr>
+                <w:rFonts w:ascii="Arial" w:hAnsi="Arial"/>
+              </w:rPr>
+            </w:pPr>
+            <w:r>
+              <w:rPr>
+                <w:rFonts w:ascii="Arial" w:hAnsi="Arial"/>
+              </w:rPr>
+              <w:t>1</w:t>
+            </w:r>
+          </w:p>
+        </w:tc>
+        <w:tc>
+          <w:tcPr>
+            <w:tcW w:w="968" w:type="dxa"/>
+            <w:vAlign w:val="center"/>
+          </w:tcPr>
+          <w:p>
+            <w:pPr>
+              <w:jc w:val="center"/>
+              <w:rPr>
+                <w:rFonts w:ascii="Arial" w:hAnsi="Arial"/>
+              </w:rPr>
+            </w:pPr>
+            <w:r>
+              <w:rPr>
+                <w:rFonts w:ascii="Arial" w:hAnsi="Arial"/>
+              </w:rPr>
+              <w:t>1</w:t>
+            </w:r>
+          </w:p>
+        </w:tc>
+        <w:tc>
+          <w:tcPr>
+            <w:tcW w:w="989" w:type="dxa"/>
+            <w:vAlign w:val="center"/>
+          </w:tcPr>
+          <w:p>
+            <w:pPr>
+              <w:jc w:val="center"/>
+              <w:rPr>
+                <w:rFonts w:ascii="Arial" w:hAnsi="Arial"/>
+              </w:rPr>
+            </w:pPr>
+            <w:r>
+              <w:rPr>
+                <w:rFonts w:ascii="Arial" w:hAnsi="Arial"/>
+              </w:rPr>
+              <w:t>1</w:t>
+            </w:r>
+          </w:p>
+        </w:tc>
+        <w:tc>
+          <w:tcPr>
+            <w:tcW w:w="965" w:type="dxa"/>
+            <w:vAlign w:val="center"/>
+          </w:tcPr>
+          <w:p>
+            <w:pPr>
+              <w:jc w:val="center"/>
+              <w:rPr>
+                <w:rFonts w:ascii="Arial" w:hAnsi="Arial"/>
+              </w:rPr>
+            </w:pPr>
+            <w:r>
+              <w:rPr>
+                <w:rFonts w:ascii="Arial" w:hAnsi="Arial"/>
+              </w:rPr>
+              <w:t>1</w:t>
+            </w:r>
+          </w:p>
+        </w:tc>
+        <w:tc>
+          <w:tcPr>
+            <w:tcW w:w="1022" w:type="dxa"/>
+            <w:vAlign w:val="center"/>
+          </w:tcPr>
+          <w:p>
+            <w:pPr>
+              <w:jc w:val="center"/>
+              <w:rPr>
+                <w:rFonts w:ascii="Arial" w:hAnsi="Arial"/>
+              </w:rPr>
+            </w:pPr>
+            <w:r>
+              <w:rPr>
+                <w:rFonts w:ascii="Arial" w:hAnsi="Arial"/>
+              </w:rPr>
+              <w:t>1</w:t>
+            </w:r>
+          </w:p>
+        </w:tc>
+      </w:tr>
+      <w:tr>
+        <w:tc>
+          <w:tcPr>
+            <w:tcW w:w="1097" w:type="dxa"/>
+            <w:vAlign w:val="center"/>
+          </w:tcPr>
+          <w:p>
+            <w:pPr>
+              <w:rPr>
+                <w:rFonts w:ascii="Arial" w:hAnsi="Arial"/>
+                <w:b/>
+              </w:rPr>
+            </w:pPr>
+            <w:r>
+              <w:rPr>
+                <w:rFonts w:ascii="Arial" w:hAnsi="Arial"/>
+                <w:b/>
+              </w:rPr>
+              <w:t>Gamma</w:t>
+            </w:r>
+          </w:p>
+        </w:tc>
+        <w:tc>
+          <w:tcPr>
+            <w:tcW w:w="996" w:type="dxa"/>
+            <w:vAlign w:val="center"/>
+          </w:tcPr>
+          <w:p>
+            <w:pPr>
+              <w:jc w:val="center"/>
+              <w:rPr>
+                <w:rFonts w:ascii="Arial" w:hAnsi="Arial"/>
+              </w:rPr>
+            </w:pPr>
+            <w:r>
+              <w:rPr>
+                <w:rFonts w:ascii="Arial" w:hAnsi="Arial"/>
+              </w:rPr>
+              <w:t>1</w:t>
+            </w:r>
+          </w:p>
+        </w:tc>
+        <w:tc>
+          <w:tcPr>
+            <w:tcW w:w="988" w:type="dxa"/>
+            <w:vAlign w:val="center"/>
+          </w:tcPr>
+          <w:p>
+            <w:pPr>
+              <w:jc w:val="center"/>
+              <w:rPr>
+                <w:rFonts w:ascii="Arial" w:hAnsi="Arial"/>
+              </w:rPr>
+            </w:pPr>
+            <w:r>
+              <w:rPr>
+                <w:rFonts w:ascii="Arial" w:hAnsi="Arial"/>
+              </w:rPr>
+              <w:t>1</w:t>
+            </w:r>
+          </w:p>
+        </w:tc>
+        <w:tc>
+          <w:tcPr>
+            <w:tcW w:w="964" w:type="dxa"/>
+            <w:vAlign w:val="center"/>
+          </w:tcPr>
+          <w:p>
+            <w:pPr>
+              <w:jc w:val="center"/>
+              <w:rPr>
+                <w:rFonts w:ascii="Arial" w:hAnsi="Arial"/>
+              </w:rPr>
+            </w:pPr>
+            <w:r>
+              <w:rPr>
+                <w:rFonts w:ascii="Arial" w:hAnsi="Arial"/>
+              </w:rPr>
+              <w:t>1</w:t>
+            </w:r>
+          </w:p>
+        </w:tc>
+        <w:tc>
+          <w:tcPr>
+            <w:tcW w:w="1021" w:type="dxa"/>
+            <w:vAlign w:val="center"/>
+          </w:tcPr>
+          <w:p>
+            <w:pPr>
+              <w:jc w:val="center"/>
+              <w:rPr>
+                <w:rFonts w:ascii="Arial" w:hAnsi="Arial"/>
+              </w:rPr>
+            </w:pPr>
+            <w:r>
+              <w:rPr>
+                <w:rFonts w:ascii="Arial" w:hAnsi="Arial"/>
+              </w:rPr>
+              <w:t>1</w:t>
+            </w:r>
+          </w:p>
+        </w:tc>
+        <w:tc>
+          <w:tcPr>
+            <w:tcW w:w="968" w:type="dxa"/>
+            <w:vAlign w:val="center"/>
+          </w:tcPr>
+          <w:p>
+            <w:pPr>
+              <w:jc w:val="center"/>
+              <w:rPr>
+                <w:rFonts w:ascii="Arial" w:hAnsi="Arial"/>
+              </w:rPr>
+            </w:pPr>
+            <w:r>
+              <w:rPr>
+                <w:rFonts w:ascii="Arial" w:hAnsi="Arial"/>
+              </w:rPr>
+              <w:t>1</w:t>
+            </w:r>
+          </w:p>
+        </w:tc>
+        <w:tc>
+          <w:tcPr>
+            <w:tcW w:w="989" w:type="dxa"/>
+            <w:vAlign w:val="center"/>
+          </w:tcPr>
+          <w:p>
+            <w:pPr>
+              <w:jc w:val="center"/>
+              <w:rPr>
+                <w:rFonts w:ascii="Arial" w:hAnsi="Arial"/>
+              </w:rPr>
+            </w:pPr>
+            <w:r>
+              <w:rPr>
+                <w:rFonts w:ascii="Arial" w:hAnsi="Arial"/>
+              </w:rPr>
+              <w:t>1</w:t>
+            </w:r>
+          </w:p>
+        </w:tc>
+        <w:tc>
+          <w:tcPr>
+            <w:tcW w:w="965" w:type="dxa"/>
+            <w:vAlign w:val="center"/>
+          </w:tcPr>
+          <w:p>
+            <w:pPr>
+              <w:jc w:val="center"/>
+              <w:rPr>
+                <w:rFonts w:ascii="Arial" w:hAnsi="Arial"/>
+              </w:rPr>
+            </w:pPr>
+            <w:r>
+              <w:rPr>
+                <w:rFonts w:ascii="Arial" w:hAnsi="Arial"/>
+              </w:rPr>
+              <w:t>1</w:t>
+            </w:r>
+          </w:p>
+        </w:tc>
+        <w:tc>
+          <w:tcPr>
+            <w:tcW w:w="1022" w:type="dxa"/>
+            <w:vAlign w:val="center"/>
+          </w:tcPr>
+          <w:p>
+            <w:pPr>
+              <w:jc w:val="center"/>
+              <w:rPr>
+                <w:rFonts w:ascii="Arial" w:hAnsi="Arial"/>
+              </w:rPr>
+            </w:pPr>
+            <w:r>
+              <w:rPr>
+                <w:rFonts w:ascii="Arial" w:hAnsi="Arial"/>
+              </w:rPr>
+              <w:t>1</w:t>
+            </w:r>
+          </w:p>
+        </w:tc>
+      </w:tr>
+      <w:tr>
+        <w:tc>
+          <w:tcPr>
+            <w:tcW w:w="1097" w:type="dxa"/>
+            <w:vAlign w:val="center"/>
+          </w:tcPr>
+          <w:p>
+            <w:pPr>
+              <w:rPr>
+                <w:rFonts w:ascii="Arial" w:hAnsi="Arial"/>
+                <w:b/>
+              </w:rPr>
+            </w:pPr>
+            <w:r>
+              <w:rPr>
+                <w:rFonts w:ascii="Arial" w:hAnsi="Arial"/>
+                <w:b/>
+              </w:rPr>
+              <w:t>No. of SVs</w:t>
+            </w:r>
+          </w:p>
+        </w:tc>
+        <w:tc>
+          <w:tcPr>
+            <w:tcW w:w="996" w:type="dxa"/>
+            <w:vAlign w:val="center"/>
+          </w:tcPr>
+          <w:p>
+            <w:pPr>
+              <w:jc w:val="center"/>
+              <w:rPr>
+                <w:rFonts w:ascii="Arial" w:hAnsi="Arial"/>
+              </w:rPr>
+            </w:pPr>
+            <w:r>
+              <w:rPr>
+                <w:rFonts w:ascii="Arial" w:hAnsi="Arial"/>
+              </w:rPr>
+              <w:t>671</w:t>
+            </w:r>
+          </w:p>
+        </w:tc>
+        <w:tc>
+          <w:tcPr>
+            <w:tcW w:w="988" w:type="dxa"/>
+            <w:vAlign w:val="center"/>
+          </w:tcPr>
+          <w:p>
+            <w:pPr>
+              <w:jc w:val="center"/>
+              <w:rPr>
+                <w:rFonts w:ascii="Arial" w:hAnsi="Arial"/>
+              </w:rPr>
+            </w:pPr>
+            <w:r>
+              <w:rPr>
+                <w:rFonts w:ascii="Arial" w:hAnsi="Arial"/>
+              </w:rPr>
+              <w:t>577</w:t>
+            </w:r>
+          </w:p>
+        </w:tc>
+        <w:tc>
+          <w:tcPr>
+            <w:tcW w:w="964" w:type="dxa"/>
+            <w:vAlign w:val="center"/>
+          </w:tcPr>
+          <w:p>
+            <w:pPr>
+              <w:jc w:val="center"/>
+              <w:rPr>
+                <w:rFonts w:ascii="Arial" w:hAnsi="Arial"/>
+              </w:rPr>
+            </w:pPr>
+            <w:r>
+              <w:rPr>
+                <w:rFonts w:ascii="Arial" w:hAnsi="Arial"/>
+              </w:rPr>
+              <w:t>612</w:t>
+            </w:r>
+          </w:p>
+        </w:tc>
+        <w:tc>
+          <w:tcPr>
+            <w:tcW w:w="1021" w:type="dxa"/>
+            <w:vAlign w:val="center"/>
+          </w:tcPr>
+          <w:p>
+            <w:pPr>
+              <w:jc w:val="center"/>
+              <w:rPr>
+                <w:rFonts w:ascii="Arial" w:hAnsi="Arial"/>
+              </w:rPr>
+            </w:pPr>
+            <w:r>
+              <w:rPr>
+                <w:rFonts w:ascii="Arial" w:hAnsi="Arial"/>
+              </w:rPr>
+              <w:t>691</w:t>
+            </w:r>
+          </w:p>
+        </w:tc>
+        <w:tc>
+          <w:tcPr>
+            <w:tcW w:w="968" w:type="dxa"/>
+            <w:vAlign w:val="center"/>
+          </w:tcPr>
+          <w:p>
+            <w:pPr>
+              <w:jc w:val="center"/>
+              <w:rPr>
+                <w:rFonts w:ascii="Arial" w:hAnsi="Arial"/>
+              </w:rPr>
+            </w:pPr>
+            <w:r>
+              <w:rPr>
+                <w:rFonts w:ascii="Arial" w:hAnsi="Arial"/>
+              </w:rPr>
+              <w:t>501</w:t>
+            </w:r>
+          </w:p>
+        </w:tc>
+        <w:tc>
+          <w:tcPr>
+            <w:tcW w:w="989" w:type="dxa"/>
+            <w:vAlign w:val="center"/>
+          </w:tcPr>
+          <w:p>
+            <w:pPr>
+              <w:jc w:val="center"/>
+              <w:rPr>
+                <w:rFonts w:ascii="Arial" w:hAnsi="Arial"/>
+              </w:rPr>
+            </w:pPr>
+            <w:r>
+              <w:rPr>
+                <w:rFonts w:ascii="Arial" w:hAnsi="Arial"/>
+              </w:rPr>
+              <w:t>371</w:t>
+            </w:r>
+          </w:p>
+        </w:tc>
+        <w:tc>
+          <w:tcPr>
+            <w:tcW w:w="965" w:type="dxa"/>
+            <w:vAlign w:val="center"/>
+          </w:tcPr>
+          <w:p>
+            <w:pPr>
+              <w:jc w:val="center"/>
+              <w:rPr>
+                <w:rFonts w:ascii="Arial" w:hAnsi="Arial"/>
+              </w:rPr>
+            </w:pPr>
+            <w:r>
+              <w:rPr>
+                <w:rFonts w:ascii="Arial" w:hAnsi="Arial"/>
+              </w:rPr>
+              <w:t>533</w:t>
+            </w:r>
+          </w:p>
+        </w:tc>
+        <w:tc>
+          <w:tcPr>
+            <w:tcW w:w="1022" w:type="dxa"/>
+            <w:vAlign w:val="center"/>
+          </w:tcPr>
+          <w:p>
+            <w:pPr>
+              <w:jc w:val="center"/>
+              <w:rPr>
+                <w:rFonts w:ascii="Arial" w:hAnsi="Arial"/>
+              </w:rPr>
+            </w:pPr>
+            <w:r>
+              <w:rPr>
+                <w:rFonts w:ascii="Arial" w:hAnsi="Arial"/>
+              </w:rPr>
+              <w:t>500</w:t>
+            </w:r>
+          </w:p>
+        </w:tc>
+      </w:tr>
+      <w:tr>
+        <w:trPr>
+          <w:trHeight w:val="336"/>
+        </w:trPr>
+        <w:tc>
+          <w:tcPr>
+            <w:tcW w:w="1097" w:type="dxa"/>
+            <w:shd w:val="clear" w:color="auto" w:fill="808080" w:themeFill="background1" w:themeFillShade="80"/>
+            <w:vAlign w:val="center"/>
+          </w:tcPr>
+          <w:p>
+            <w:pPr>
+              <w:rPr>
+                <w:rFonts w:ascii="Arial" w:hAnsi="Arial"/>
+                <w:b/>
+                <w:color w:val="FFFFFF" w:themeColor="background1"/>
+              </w:rPr>
+            </w:pPr>
+            <w:r>
+              <w:rPr>
+                <w:rFonts w:ascii="Arial" w:hAnsi="Arial"/>
+                <w:b/>
+                <w:color w:val="FFFFFF" w:themeColor="background1"/>
+              </w:rPr>
+              <w:t xml:space="preserve">Best </w:t>
+            </w:r>
+            <w:proofErr w:type="spellStart"/>
+            <w:r>
+              <w:rPr>
+                <w:rFonts w:ascii="Arial" w:hAnsi="Arial"/>
+                <w:b/>
+                <w:color w:val="FFFFFF" w:themeColor="background1"/>
+              </w:rPr>
+              <w:t>Params</w:t>
+            </w:r>
+            <w:proofErr w:type="spellEnd"/>
+          </w:p>
+        </w:tc>
+        <w:tc>
+          <w:tcPr>
+            <w:tcW w:w="3969" w:type="dxa"/>
+            <w:gridSpan w:val="4"/>
+            <w:shd w:val="clear" w:color="auto" w:fill="808080" w:themeFill="background1" w:themeFillShade="80"/>
+            <w:vAlign w:val="center"/>
+          </w:tcPr>
+          <w:p>
+            <w:pPr>
+              <w:jc w:val="center"/>
+              <w:rPr>
+                <w:rFonts w:ascii="Arial" w:hAnsi="Arial"/>
+                <w:b/>
+                <w:color w:val="FFFFFF" w:themeColor="background1"/>
+              </w:rPr>
+            </w:pPr>
+            <w:r>
+              <w:rPr>
+                <w:rFonts w:ascii="Arial" w:hAnsi="Arial"/>
+                <w:b/>
+                <w:color w:val="FFFFFF" w:themeColor="background1"/>
+              </w:rPr>
+              <w:t xml:space="preserve">Radial </w:t>
+            </w:r>
+            <w:r>
+              <w:rPr>
+                <w:rFonts w:ascii="Arial" w:hAnsi="Arial"/>
+                <w:b/>
+                <w:color w:val="FFFFFF" w:themeColor="background1"/>
+              </w:rPr>
+              <w:t xml:space="preserve">Basis Function </w:t>
+            </w:r>
+            <w:r>
+              <w:rPr>
+                <w:rFonts w:ascii="Arial" w:hAnsi="Arial"/>
+                <w:b/>
+                <w:color w:val="FFFFFF" w:themeColor="background1"/>
+              </w:rPr>
+              <w:t>Kernel</w:t>
+            </w:r>
+          </w:p>
+        </w:tc>
+        <w:tc>
+          <w:tcPr>
+            <w:tcW w:w="3944" w:type="dxa"/>
+            <w:gridSpan w:val="4"/>
+            <w:shd w:val="clear" w:color="auto" w:fill="808080" w:themeFill="background1" w:themeFillShade="80"/>
+            <w:vAlign w:val="center"/>
+          </w:tcPr>
+          <w:p>
+            <w:pPr>
+              <w:jc w:val="center"/>
+              <w:rPr>
+                <w:rFonts w:ascii="Arial" w:hAnsi="Arial"/>
+                <w:b/>
+                <w:color w:val="FFFFFF" w:themeColor="background1"/>
+              </w:rPr>
+            </w:pPr>
+            <w:r>
+              <w:rPr>
+                <w:rFonts w:ascii="Arial" w:hAnsi="Arial"/>
+                <w:b/>
+                <w:color w:val="FFFFFF" w:themeColor="background1"/>
+              </w:rPr>
+              <w:t>Sigmoid Kernel</w:t>
+            </w:r>
+          </w:p>
+        </w:tc>
+      </w:tr>
+      <w:tr>
+        <w:trPr>
+          <w:trHeight w:val="333"/>
+        </w:trPr>
+        <w:tc>
+          <w:tcPr>
+            <w:tcW w:w="1097" w:type="dxa"/>
+            <w:shd w:val="clear" w:color="auto" w:fill="BFBFBF" w:themeFill="background1" w:themeFillShade="BF"/>
+            <w:vAlign w:val="center"/>
+          </w:tcPr>
+          <w:p>
+            <w:pPr>
+              <w:rPr>
+                <w:rFonts w:ascii="Arial" w:hAnsi="Arial"/>
+                <w:b/>
+              </w:rPr>
+            </w:pPr>
+          </w:p>
+        </w:tc>
+        <w:tc>
+          <w:tcPr>
+            <w:tcW w:w="996" w:type="dxa"/>
+            <w:shd w:val="clear" w:color="auto" w:fill="BFBFBF" w:themeFill="background1" w:themeFillShade="BF"/>
+            <w:vAlign w:val="center"/>
+          </w:tcPr>
+          <w:p>
+            <w:pPr>
+              <w:jc w:val="center"/>
+              <w:rPr>
+                <w:rFonts w:ascii="Arial" w:hAnsi="Arial"/>
+                <w:b/>
+              </w:rPr>
+            </w:pPr>
+            <w:r>
+              <w:rPr>
+                <w:rFonts w:ascii="Arial" w:hAnsi="Arial"/>
+                <w:b/>
+              </w:rPr>
+              <w:t>BI</w:t>
+            </w:r>
+          </w:p>
+        </w:tc>
+        <w:tc>
+          <w:tcPr>
+            <w:tcW w:w="988" w:type="dxa"/>
+            <w:shd w:val="clear" w:color="auto" w:fill="BFBFBF" w:themeFill="background1" w:themeFillShade="BF"/>
+            <w:vAlign w:val="center"/>
+          </w:tcPr>
+          <w:p>
+            <w:pPr>
+              <w:jc w:val="center"/>
+              <w:rPr>
+                <w:rFonts w:ascii="Arial" w:hAnsi="Arial"/>
+                <w:b/>
+              </w:rPr>
+            </w:pPr>
+            <w:r>
+              <w:rPr>
+                <w:rFonts w:ascii="Arial" w:hAnsi="Arial"/>
+                <w:b/>
+              </w:rPr>
+              <w:t>BS</w:t>
+            </w:r>
+          </w:p>
+        </w:tc>
+        <w:tc>
+          <w:tcPr>
+            <w:tcW w:w="964" w:type="dxa"/>
+            <w:shd w:val="clear" w:color="auto" w:fill="BFBFBF" w:themeFill="background1" w:themeFillShade="BF"/>
+            <w:vAlign w:val="center"/>
+          </w:tcPr>
+          <w:p>
+            <w:pPr>
+              <w:jc w:val="center"/>
+              <w:rPr>
+                <w:rFonts w:ascii="Arial" w:hAnsi="Arial"/>
+                <w:b/>
+              </w:rPr>
+            </w:pPr>
+            <w:r>
+              <w:rPr>
+                <w:rFonts w:ascii="Arial" w:hAnsi="Arial"/>
+                <w:b/>
+              </w:rPr>
+              <w:t>IS</w:t>
+            </w:r>
+          </w:p>
+        </w:tc>
+        <w:tc>
+          <w:tcPr>
+            <w:tcW w:w="1021" w:type="dxa"/>
+            <w:shd w:val="clear" w:color="auto" w:fill="BFBFBF" w:themeFill="background1" w:themeFillShade="BF"/>
+            <w:vAlign w:val="center"/>
+          </w:tcPr>
+          <w:p>
+            <w:pPr>
+              <w:jc w:val="center"/>
+              <w:rPr>
+                <w:rFonts w:ascii="Arial" w:hAnsi="Arial"/>
+                <w:b/>
+              </w:rPr>
+            </w:pPr>
+            <w:r>
+              <w:rPr>
+                <w:rFonts w:ascii="Arial" w:hAnsi="Arial"/>
+                <w:b/>
+              </w:rPr>
+              <w:t>ALL</w:t>
+            </w:r>
+          </w:p>
+        </w:tc>
+        <w:tc>
+          <w:tcPr>
+            <w:tcW w:w="968" w:type="dxa"/>
+            <w:shd w:val="clear" w:color="auto" w:fill="BFBFBF" w:themeFill="background1" w:themeFillShade="BF"/>
+            <w:vAlign w:val="center"/>
+          </w:tcPr>
+          <w:p>
+            <w:pPr>
+              <w:jc w:val="center"/>
+              <w:rPr>
+                <w:rFonts w:ascii="Arial" w:hAnsi="Arial"/>
+                <w:b/>
+              </w:rPr>
+            </w:pPr>
+            <w:r>
+              <w:rPr>
+                <w:rFonts w:ascii="Arial" w:hAnsi="Arial"/>
+                <w:b/>
+              </w:rPr>
+              <w:t>BI</w:t>
+            </w:r>
+          </w:p>
+        </w:tc>
+        <w:tc>
+          <w:tcPr>
+            <w:tcW w:w="989" w:type="dxa"/>
+            <w:shd w:val="clear" w:color="auto" w:fill="BFBFBF" w:themeFill="background1" w:themeFillShade="BF"/>
+            <w:vAlign w:val="center"/>
+          </w:tcPr>
+          <w:p>
+            <w:pPr>
+              <w:jc w:val="center"/>
+              <w:rPr>
+                <w:rFonts w:ascii="Arial" w:hAnsi="Arial"/>
+                <w:b/>
+              </w:rPr>
+            </w:pPr>
+            <w:r>
+              <w:rPr>
+                <w:rFonts w:ascii="Arial" w:hAnsi="Arial"/>
+                <w:b/>
+              </w:rPr>
+              <w:t>BS</w:t>
+            </w:r>
+          </w:p>
+        </w:tc>
+        <w:tc>
+          <w:tcPr>
+            <w:tcW w:w="965" w:type="dxa"/>
+            <w:shd w:val="clear" w:color="auto" w:fill="BFBFBF" w:themeFill="background1" w:themeFillShade="BF"/>
+            <w:vAlign w:val="center"/>
+          </w:tcPr>
+          <w:p>
+            <w:pPr>
+              <w:jc w:val="center"/>
+              <w:rPr>
+                <w:rFonts w:ascii="Arial" w:hAnsi="Arial"/>
+                <w:b/>
+              </w:rPr>
+            </w:pPr>
+            <w:r>
+              <w:rPr>
+                <w:rFonts w:ascii="Arial" w:hAnsi="Arial"/>
+                <w:b/>
+              </w:rPr>
+              <w:t>IS</w:t>
+            </w:r>
+          </w:p>
+        </w:tc>
+        <w:tc>
+          <w:tcPr>
+            <w:tcW w:w="1022" w:type="dxa"/>
+            <w:shd w:val="clear" w:color="auto" w:fill="BFBFBF" w:themeFill="background1" w:themeFillShade="BF"/>
+            <w:vAlign w:val="center"/>
+          </w:tcPr>
+          <w:p>
+            <w:pPr>
+              <w:jc w:val="center"/>
+              <w:rPr>
+                <w:rFonts w:ascii="Arial" w:hAnsi="Arial"/>
+                <w:b/>
+              </w:rPr>
+            </w:pPr>
+            <w:r>
+              <w:rPr>
+                <w:rFonts w:ascii="Arial" w:hAnsi="Arial"/>
+                <w:b/>
+              </w:rPr>
+              <w:t>ALL</w:t>
+            </w:r>
+          </w:p>
+        </w:tc>
+      </w:tr>
+      <w:tr>
+        <w:tc>
+          <w:tcPr>
+            <w:tcW w:w="1097" w:type="dxa"/>
+            <w:vAlign w:val="center"/>
+          </w:tcPr>
+          <w:p>
+            <w:pPr>
+              <w:rPr>
+                <w:rFonts w:ascii="Arial" w:hAnsi="Arial"/>
+                <w:b/>
+              </w:rPr>
+            </w:pPr>
+            <w:r>
+              <w:rPr>
+                <w:rFonts w:ascii="Arial" w:hAnsi="Arial"/>
+                <w:b/>
+              </w:rPr>
+              <w:t>Cost</w:t>
+            </w:r>
+          </w:p>
+        </w:tc>
+        <w:tc>
+          <w:tcPr>
+            <w:tcW w:w="996" w:type="dxa"/>
+            <w:vAlign w:val="center"/>
+          </w:tcPr>
+          <w:p>
+            <w:pPr>
+              <w:jc w:val="center"/>
+              <w:rPr>
+                <w:rFonts w:ascii="Arial" w:hAnsi="Arial"/>
+              </w:rPr>
+            </w:pPr>
+            <w:r>
+              <w:rPr>
+                <w:rFonts w:ascii="Arial" w:hAnsi="Arial"/>
+              </w:rPr>
               <w:t>100</w:t>
             </w:r>
           </w:p>
@@ -18415,8 +19860,14 @@
           <w:p>
             <w:pPr>
               <w:jc w:val="center"/>
+              <w:rPr>
+                <w:rFonts w:ascii="Arial" w:hAnsi="Arial"/>
+              </w:rPr>
             </w:pPr>
             <w:r>
+              <w:rPr>
+                <w:rFonts w:ascii="Arial" w:hAnsi="Arial"/>
+              </w:rPr>
               <w:t>1000</w:t>
             </w:r>
           </w:p>
@@ -18429,8 +19880,14 @@
           <w:p>
             <w:pPr>
               <w:jc w:val="center"/>
+              <w:rPr>
+                <w:rFonts w:ascii="Arial" w:hAnsi="Arial"/>
+              </w:rPr>
             </w:pPr>
             <w:r>
+              <w:rPr>
+                <w:rFonts w:ascii="Arial" w:hAnsi="Arial"/>
+              </w:rPr>
               <w:t>0.1</w:t>
             </w:r>
           </w:p>
@@ -18443,8 +19900,14 @@
           <w:p>
             <w:pPr>
               <w:jc w:val="center"/>
+              <w:rPr>
+                <w:rFonts w:ascii="Arial" w:hAnsi="Arial"/>
+              </w:rPr>
             </w:pPr>
             <w:r>
+              <w:rPr>
+                <w:rFonts w:ascii="Arial" w:hAnsi="Arial"/>
+              </w:rPr>
               <w:t>10</w:t>
             </w:r>
           </w:p>
@@ -18457,8 +19920,14 @@
           <w:p>
             <w:pPr>
               <w:jc w:val="center"/>
+              <w:rPr>
+                <w:rFonts w:ascii="Arial" w:hAnsi="Arial"/>
+              </w:rPr>
             </w:pPr>
             <w:r>
+              <w:rPr>
+                <w:rFonts w:ascii="Arial" w:hAnsi="Arial"/>
+              </w:rPr>
               <w:t>0.1</w:t>
             </w:r>
           </w:p>
@@ -18471,8 +19940,14 @@
           <w:p>
             <w:pPr>
               <w:jc w:val="center"/>
+              <w:rPr>
+                <w:rFonts w:ascii="Arial" w:hAnsi="Arial"/>
+              </w:rPr>
             </w:pPr>
             <w:r>
+              <w:rPr>
+                <w:rFonts w:ascii="Arial" w:hAnsi="Arial"/>
+              </w:rPr>
               <w:t>0.2</w:t>
             </w:r>
           </w:p>
@@ -18485,8 +19960,14 @@
           <w:p>
             <w:pPr>
               <w:jc w:val="center"/>
+              <w:rPr>
+                <w:rFonts w:ascii="Arial" w:hAnsi="Arial"/>
+              </w:rPr>
             </w:pPr>
             <w:r>
+              <w:rPr>
+                <w:rFonts w:ascii="Arial" w:hAnsi="Arial"/>
+              </w:rPr>
               <w:t>0.1</w:t>
             </w:r>
           </w:p>
@@ -18499,8 +19980,14 @@
           <w:p>
             <w:pPr>
               <w:jc w:val="center"/>
+              <w:rPr>
+                <w:rFonts w:ascii="Arial" w:hAnsi="Arial"/>
+              </w:rPr>
             </w:pPr>
             <w:r>
+              <w:rPr>
+                <w:rFonts w:ascii="Arial" w:hAnsi="Arial"/>
+              </w:rPr>
               <w:t>0.1</w:t>
             </w:r>
           </w:p>
@@ -18515,11 +20002,13 @@
           <w:p>
             <w:pPr>
               <w:rPr>
+                <w:rFonts w:ascii="Arial" w:hAnsi="Arial"/>
                 <w:b/>
               </w:rPr>
             </w:pPr>
             <w:r>
               <w:rPr>
+                <w:rFonts w:ascii="Arial" w:hAnsi="Arial"/>
                 <w:b/>
               </w:rPr>
               <w:t>Gamma</w:t>
@@ -18534,8 +20023,14 @@
           <w:p>
             <w:pPr>
               <w:jc w:val="center"/>
+              <w:rPr>
+                <w:rFonts w:ascii="Arial" w:hAnsi="Arial"/>
+              </w:rPr>
             </w:pPr>
             <w:r>
+              <w:rPr>
+                <w:rFonts w:ascii="Arial" w:hAnsi="Arial"/>
+              </w:rPr>
               <w:t>0.5</w:t>
             </w:r>
           </w:p>
@@ -18548,8 +20043,14 @@
           <w:p>
             <w:pPr>
               <w:jc w:val="center"/>
+              <w:rPr>
+                <w:rFonts w:ascii="Arial" w:hAnsi="Arial"/>
+              </w:rPr>
             </w:pPr>
             <w:r>
+              <w:rPr>
+                <w:rFonts w:ascii="Arial" w:hAnsi="Arial"/>
+              </w:rPr>
               <w:t>1</w:t>
             </w:r>
           </w:p>
@@ -18562,8 +20063,14 @@
           <w:p>
             <w:pPr>
               <w:jc w:val="center"/>
+              <w:rPr>
+                <w:rFonts w:ascii="Arial" w:hAnsi="Arial"/>
+              </w:rPr>
             </w:pPr>
             <w:r>
+              <w:rPr>
+                <w:rFonts w:ascii="Arial" w:hAnsi="Arial"/>
+              </w:rPr>
               <w:t>0.5</w:t>
             </w:r>
           </w:p>
@@ -18576,8 +20083,14 @@
           <w:p>
             <w:pPr>
               <w:jc w:val="center"/>
+              <w:rPr>
+                <w:rFonts w:ascii="Arial" w:hAnsi="Arial"/>
+              </w:rPr>
             </w:pPr>
             <w:r>
+              <w:rPr>
+                <w:rFonts w:ascii="Arial" w:hAnsi="Arial"/>
+              </w:rPr>
               <w:t>2</w:t>
             </w:r>
           </w:p>
@@ -18590,8 +20103,14 @@
           <w:p>
             <w:pPr>
               <w:jc w:val="center"/>
+              <w:rPr>
+                <w:rFonts w:ascii="Arial" w:hAnsi="Arial"/>
+              </w:rPr>
             </w:pPr>
             <w:r>
+              <w:rPr>
+                <w:rFonts w:ascii="Arial" w:hAnsi="Arial"/>
+              </w:rPr>
               <w:t>0.5</w:t>
             </w:r>
           </w:p>
@@ -18604,8 +20123,14 @@
           <w:p>
             <w:pPr>
               <w:jc w:val="center"/>
+              <w:rPr>
+                <w:rFonts w:ascii="Arial" w:hAnsi="Arial"/>
+              </w:rPr>
             </w:pPr>
             <w:r>
+              <w:rPr>
+                <w:rFonts w:ascii="Arial" w:hAnsi="Arial"/>
+              </w:rPr>
               <w:t>2</w:t>
             </w:r>
           </w:p>
@@ -18618,8 +20143,14 @@
           <w:p>
             <w:pPr>
               <w:jc w:val="center"/>
+              <w:rPr>
+                <w:rFonts w:ascii="Arial" w:hAnsi="Arial"/>
+              </w:rPr>
             </w:pPr>
             <w:r>
+              <w:rPr>
+                <w:rFonts w:ascii="Arial" w:hAnsi="Arial"/>
+              </w:rPr>
               <w:t>0.5</w:t>
             </w:r>
           </w:p>
@@ -18632,8 +20163,14 @@
           <w:p>
             <w:pPr>
               <w:jc w:val="center"/>
+              <w:rPr>
+                <w:rFonts w:ascii="Arial" w:hAnsi="Arial"/>
+              </w:rPr>
             </w:pPr>
             <w:r>
+              <w:rPr>
+                <w:rFonts w:ascii="Arial" w:hAnsi="Arial"/>
+              </w:rPr>
               <w:t>0.5</w:t>
             </w:r>
           </w:p>
@@ -18648,11 +20185,13 @@
           <w:p>
             <w:pPr>
               <w:rPr>
+                <w:rFonts w:ascii="Arial" w:hAnsi="Arial"/>
                 <w:b/>
               </w:rPr>
             </w:pPr>
             <w:r>
               <w:rPr>
+                <w:rFonts w:ascii="Arial" w:hAnsi="Arial"/>
                 <w:b/>
               </w:rPr>
               <w:t>No. of SVs</w:t>
@@ -18667,8 +20206,14 @@
           <w:p>
             <w:pPr>
               <w:jc w:val="center"/>
+              <w:rPr>
+                <w:rFonts w:ascii="Arial" w:hAnsi="Arial"/>
+              </w:rPr>
             </w:pPr>
             <w:r>
+              <w:rPr>
+                <w:rFonts w:ascii="Arial" w:hAnsi="Arial"/>
+              </w:rPr>
               <w:t>540</w:t>
             </w:r>
           </w:p>
@@ -18681,8 +20226,14 @@
           <w:p>
             <w:pPr>
               <w:jc w:val="center"/>
+              <w:rPr>
+                <w:rFonts w:ascii="Arial" w:hAnsi="Arial"/>
+              </w:rPr>
             </w:pPr>
             <w:r>
+              <w:rPr>
+                <w:rFonts w:ascii="Arial" w:hAnsi="Arial"/>
+              </w:rPr>
               <w:t>480</w:t>
             </w:r>
           </w:p>
@@ -18695,8 +20246,14 @@
           <w:p>
             <w:pPr>
               <w:jc w:val="center"/>
+              <w:rPr>
+                <w:rFonts w:ascii="Arial" w:hAnsi="Arial"/>
+              </w:rPr>
             </w:pPr>
             <w:r>
+              <w:rPr>
+                <w:rFonts w:ascii="Arial" w:hAnsi="Arial"/>
+              </w:rPr>
               <w:t>553</w:t>
             </w:r>
           </w:p>
@@ -18709,8 +20266,14 @@
           <w:p>
             <w:pPr>
               <w:jc w:val="center"/>
+              <w:rPr>
+                <w:rFonts w:ascii="Arial" w:hAnsi="Arial"/>
+              </w:rPr>
             </w:pPr>
             <w:r>
+              <w:rPr>
+                <w:rFonts w:ascii="Arial" w:hAnsi="Arial"/>
+              </w:rPr>
               <w:t>741</w:t>
             </w:r>
           </w:p>
@@ -18723,8 +20286,14 @@
           <w:p>
             <w:pPr>
               <w:jc w:val="center"/>
+              <w:rPr>
+                <w:rFonts w:ascii="Arial" w:hAnsi="Arial"/>
+              </w:rPr>
             </w:pPr>
             <w:r>
+              <w:rPr>
+                <w:rFonts w:ascii="Arial" w:hAnsi="Arial"/>
+              </w:rPr>
               <w:t>521</w:t>
             </w:r>
           </w:p>
@@ -18737,8 +20306,14 @@
           <w:p>
             <w:pPr>
               <w:jc w:val="center"/>
+              <w:rPr>
+                <w:rFonts w:ascii="Arial" w:hAnsi="Arial"/>
+              </w:rPr>
             </w:pPr>
             <w:r>
+              <w:rPr>
+                <w:rFonts w:ascii="Arial" w:hAnsi="Arial"/>
+              </w:rPr>
               <w:t>533</w:t>
             </w:r>
           </w:p>
@@ -18751,8 +20326,14 @@
           <w:p>
             <w:pPr>
               <w:jc w:val="center"/>
+              <w:rPr>
+                <w:rFonts w:ascii="Arial" w:hAnsi="Arial"/>
+              </w:rPr>
             </w:pPr>
             <w:r>
+              <w:rPr>
+                <w:rFonts w:ascii="Arial" w:hAnsi="Arial"/>
+              </w:rPr>
               <w:t>534</w:t>
             </w:r>
           </w:p>
@@ -18765,8 +20346,14 @@
           <w:p>
             <w:pPr>
               <w:jc w:val="center"/>
+              <w:rPr>
+                <w:rFonts w:ascii="Arial" w:hAnsi="Arial"/>
+              </w:rPr>
             </w:pPr>
             <w:r>
+              <w:rPr>
+                <w:rFonts w:ascii="Arial" w:hAnsi="Arial"/>
+              </w:rPr>
               <w:t>520</w:t>
             </w:r>
           </w:p>
@@ -18775,14 +20362,15 @@
     </w:tbl>
     <w:p>
       <w:pPr>
-        <w:pStyle w:val="BodyText"/>
+        <w:pStyle w:val="Heading3"/>
+        <w:rPr>
+          <w:rFonts w:ascii="Arial" w:hAnsi="Arial" w:cs="Arial"/>
+        </w:rPr>
       </w:pPr>
-    </w:p>
-    <w:p>
-      <w:pPr>
-        <w:pStyle w:val="Heading3"/>
-      </w:pPr>
-      <w:r>
+      <w:r>
+        <w:rPr>
+          <w:rFonts w:ascii="Arial" w:hAnsi="Arial" w:cs="Arial"/>
+        </w:rPr>
         <w:t>Test Set Accuracy Rates</w:t>
       </w:r>
     </w:p>
@@ -18818,14 +20406,30 @@
             <w:pPr>
               <w:jc w:val="center"/>
               <w:rPr>
+                <w:rFonts w:ascii="Arial" w:hAnsi="Arial"/>
                 <w:color w:val="FFFFFF" w:themeColor="background1"/>
               </w:rPr>
             </w:pPr>
             <w:r>
               <w:rPr>
+                <w:rFonts w:ascii="Arial" w:hAnsi="Arial"/>
                 <w:color w:val="FFFFFF" w:themeColor="background1"/>
               </w:rPr>
-              <w:t>Radial Kernel</w:t>
+              <w:t xml:space="preserve">Radial </w:t>
+            </w:r>
+            <w:r>
+              <w:rPr>
+                <w:rFonts w:ascii="Arial" w:hAnsi="Arial"/>
+                <w:color w:val="FFFFFF" w:themeColor="background1"/>
+              </w:rPr>
+              <w:t xml:space="preserve">Basis Function </w:t>
+            </w:r>
+            <w:r>
+              <w:rPr>
+                <w:rFonts w:ascii="Arial" w:hAnsi="Arial"/>
+                <w:color w:val="FFFFFF" w:themeColor="background1"/>
+              </w:rPr>
+              <w:t>Kernel</w:t>
             </w:r>
           </w:p>
         </w:tc>
@@ -18840,11 +20444,13 @@
             <w:pPr>
               <w:jc w:val="center"/>
               <w:rPr>
+                <w:rFonts w:ascii="Arial" w:hAnsi="Arial"/>
                 <w:color w:val="FFFFFF" w:themeColor="background1"/>
               </w:rPr>
             </w:pPr>
             <w:r>
               <w:rPr>
+                <w:rFonts w:ascii="Arial" w:hAnsi="Arial"/>
                 <w:color w:val="FFFFFF" w:themeColor="background1"/>
               </w:rPr>
               <w:t>Sigmoid Kernel</w:t>
@@ -18863,11 +20469,13 @@
             <w:pPr>
               <w:jc w:val="center"/>
               <w:rPr>
+                <w:rFonts w:ascii="Arial" w:hAnsi="Arial"/>
                 <w:b/>
               </w:rPr>
             </w:pPr>
             <w:r>
               <w:rPr>
+                <w:rFonts w:ascii="Arial" w:hAnsi="Arial"/>
                 <w:b/>
               </w:rPr>
               <w:t>BI</w:t>
@@ -18884,11 +20492,13 @@
             <w:pPr>
               <w:jc w:val="center"/>
               <w:rPr>
+                <w:rFonts w:ascii="Arial" w:hAnsi="Arial"/>
                 <w:b/>
               </w:rPr>
             </w:pPr>
             <w:r>
               <w:rPr>
+                <w:rFonts w:ascii="Arial" w:hAnsi="Arial"/>
                 <w:b/>
               </w:rPr>
               <w:t>BS</w:t>
@@ -18905,11 +20515,13 @@
             <w:pPr>
               <w:jc w:val="center"/>
               <w:rPr>
+                <w:rFonts w:ascii="Arial" w:hAnsi="Arial"/>
                 <w:b/>
               </w:rPr>
             </w:pPr>
             <w:r>
               <w:rPr>
+                <w:rFonts w:ascii="Arial" w:hAnsi="Arial"/>
                 <w:b/>
               </w:rPr>
               <w:t>IS</w:t>
@@ -18926,11 +20538,13 @@
             <w:pPr>
               <w:jc w:val="center"/>
               <w:rPr>
+                <w:rFonts w:ascii="Arial" w:hAnsi="Arial"/>
                 <w:b/>
               </w:rPr>
             </w:pPr>
             <w:r>
               <w:rPr>
+                <w:rFonts w:ascii="Arial" w:hAnsi="Arial"/>
                 <w:b/>
               </w:rPr>
               <w:t>ALL</w:t>
@@ -18947,11 +20561,13 @@
             <w:pPr>
               <w:jc w:val="center"/>
               <w:rPr>
+                <w:rFonts w:ascii="Arial" w:hAnsi="Arial"/>
                 <w:b/>
               </w:rPr>
             </w:pPr>
             <w:r>
               <w:rPr>
+                <w:rFonts w:ascii="Arial" w:hAnsi="Arial"/>
                 <w:b/>
               </w:rPr>
               <w:t>BI</w:t>
@@ -18968,11 +20584,13 @@
             <w:pPr>
               <w:jc w:val="center"/>
               <w:rPr>
+                <w:rFonts w:ascii="Arial" w:hAnsi="Arial"/>
                 <w:b/>
               </w:rPr>
             </w:pPr>
             <w:r>
               <w:rPr>
+                <w:rFonts w:ascii="Arial" w:hAnsi="Arial"/>
                 <w:b/>
               </w:rPr>
               <w:t>BS</w:t>
@@ -18989,11 +20607,13 @@
             <w:pPr>
               <w:jc w:val="center"/>
               <w:rPr>
+                <w:rFonts w:ascii="Arial" w:hAnsi="Arial"/>
                 <w:b/>
               </w:rPr>
             </w:pPr>
             <w:r>
               <w:rPr>
+                <w:rFonts w:ascii="Arial" w:hAnsi="Arial"/>
                 <w:b/>
               </w:rPr>
               <w:t>IS</w:t>
@@ -19010,11 +20630,13 @@
             <w:pPr>
               <w:jc w:val="center"/>
               <w:rPr>
+                <w:rFonts w:ascii="Arial" w:hAnsi="Arial"/>
                 <w:b/>
               </w:rPr>
             </w:pPr>
             <w:r>
               <w:rPr>
+                <w:rFonts w:ascii="Arial" w:hAnsi="Arial"/>
                 <w:b/>
               </w:rPr>
               <w:t>ALL</w:t>
@@ -19034,8 +20656,14 @@
           <w:p>
             <w:pPr>
               <w:jc w:val="center"/>
+              <w:rPr>
+                <w:rFonts w:ascii="Arial" w:hAnsi="Arial"/>
+              </w:rPr>
             </w:pPr>
             <w:r>
+              <w:rPr>
+                <w:rFonts w:ascii="Arial" w:hAnsi="Arial"/>
+              </w:rPr>
               <w:t>97.1%</w:t>
             </w:r>
           </w:p>
@@ -19048,8 +20676,14 @@
           <w:p>
             <w:pPr>
               <w:jc w:val="center"/>
+              <w:rPr>
+                <w:rFonts w:ascii="Arial" w:hAnsi="Arial"/>
+              </w:rPr>
             </w:pPr>
             <w:r>
+              <w:rPr>
+                <w:rFonts w:ascii="Arial" w:hAnsi="Arial"/>
+              </w:rPr>
               <w:t>97.2%</w:t>
             </w:r>
           </w:p>
@@ -19062,8 +20696,14 @@
           <w:p>
             <w:pPr>
               <w:jc w:val="center"/>
+              <w:rPr>
+                <w:rFonts w:ascii="Arial" w:hAnsi="Arial"/>
+              </w:rPr>
             </w:pPr>
             <w:r>
+              <w:rPr>
+                <w:rFonts w:ascii="Arial" w:hAnsi="Arial"/>
+              </w:rPr>
               <w:t>96.7%</w:t>
             </w:r>
           </w:p>
@@ -19076,8 +20716,14 @@
           <w:p>
             <w:pPr>
               <w:jc w:val="center"/>
+              <w:rPr>
+                <w:rFonts w:ascii="Arial" w:hAnsi="Arial"/>
+              </w:rPr>
             </w:pPr>
             <w:r>
+              <w:rPr>
+                <w:rFonts w:ascii="Arial" w:hAnsi="Arial"/>
+              </w:rPr>
               <w:t>97.2%</w:t>
             </w:r>
           </w:p>
@@ -19090,8 +20736,14 @@
           <w:p>
             <w:pPr>
               <w:jc w:val="center"/>
+              <w:rPr>
+                <w:rFonts w:ascii="Arial" w:hAnsi="Arial"/>
+              </w:rPr>
             </w:pPr>
             <w:r>
+              <w:rPr>
+                <w:rFonts w:ascii="Arial" w:hAnsi="Arial"/>
+              </w:rPr>
               <w:t>94.8%</w:t>
             </w:r>
           </w:p>
@@ -19104,8 +20756,14 @@
           <w:p>
             <w:pPr>
               <w:jc w:val="center"/>
+              <w:rPr>
+                <w:rFonts w:ascii="Arial" w:hAnsi="Arial"/>
+              </w:rPr>
             </w:pPr>
             <w:r>
+              <w:rPr>
+                <w:rFonts w:ascii="Arial" w:hAnsi="Arial"/>
+              </w:rPr>
               <w:t>96.8%</w:t>
             </w:r>
           </w:p>
@@ -19118,8 +20776,14 @@
           <w:p>
             <w:pPr>
               <w:jc w:val="center"/>
+              <w:rPr>
+                <w:rFonts w:ascii="Arial" w:hAnsi="Arial"/>
+              </w:rPr>
             </w:pPr>
             <w:r>
+              <w:rPr>
+                <w:rFonts w:ascii="Arial" w:hAnsi="Arial"/>
+              </w:rPr>
               <w:t>96.7%</w:t>
             </w:r>
           </w:p>
@@ -19132,8 +20796,14 @@
           <w:p>
             <w:pPr>
               <w:jc w:val="center"/>
+              <w:rPr>
+                <w:rFonts w:ascii="Arial" w:hAnsi="Arial"/>
+              </w:rPr>
             </w:pPr>
             <w:r>
+              <w:rPr>
+                <w:rFonts w:ascii="Arial" w:hAnsi="Arial"/>
+              </w:rPr>
               <w:t>95.2%</w:t>
             </w:r>
           </w:p>
@@ -19143,12 +20813,97 @@
     <w:p>
       <w:pPr>
         <w:pStyle w:val="BodyText"/>
+        <w:jc w:val="both"/>
+        <w:rPr>
+          <w:rFonts w:ascii="Arial" w:hAnsi="Arial" w:cs="Arial"/>
+        </w:rPr>
       </w:pPr>
+      <w:r>
+        <w:rPr>
+          <w:rFonts w:ascii="Arial" w:hAnsi="Arial" w:cs="Arial"/>
+        </w:rPr>
+        <w:t>We</w:t>
+      </w:r>
+      <w:r>
+        <w:rPr>
+          <w:rFonts w:ascii="Arial" w:hAnsi="Arial" w:cs="Arial"/>
+        </w:rPr>
+        <w:t xml:space="preserve"> can infer from the results that the RBF kernel is generally superior in predicting the test set, as compared to the sigmoid kernel. However, there is one case whereby there is no difference in the accuracy rates between the two kernels, for the IS dataset. </w:t>
+      </w:r>
+    </w:p>
+    <w:p>
+      <w:pPr>
+        <w:pStyle w:val="BodyText"/>
+        <w:jc w:val="both"/>
+        <w:rPr>
+          <w:rFonts w:ascii="Arial" w:hAnsi="Arial" w:cs="Arial"/>
+        </w:rPr>
+      </w:pPr>
+      <w:r>
+        <w:rPr>
+          <w:rFonts w:ascii="Arial" w:hAnsi="Arial" w:cs="Arial"/>
+        </w:rPr>
+        <w:t xml:space="preserve">Focusing on the BS dataset with RBF kernel where the highest accuracy rates were obtained, it would appear that </w:t>
+      </w:r>
+      <w:r>
+        <w:rPr>
+          <w:rFonts w:ascii="Arial" w:hAnsi="Arial" w:cs="Arial"/>
+        </w:rPr>
+        <w:t xml:space="preserve">when </w:t>
+      </w:r>
+      <w:r>
+        <w:rPr>
+          <w:rFonts w:ascii="Arial" w:hAnsi="Arial" w:cs="Arial"/>
+        </w:rPr>
+        <w:t>the cost was increased</w:t>
+      </w:r>
+      <w:r>
+        <w:rPr>
+          <w:rFonts w:ascii="Arial" w:hAnsi="Arial" w:cs="Arial"/>
+        </w:rPr>
+        <w:t xml:space="preserve"> and the gamma held constant at 1, </w:t>
+      </w:r>
+      <w:r>
+        <w:rPr>
+          <w:rFonts w:ascii="Arial" w:hAnsi="Arial" w:cs="Arial"/>
+        </w:rPr>
+        <w:t xml:space="preserve">we get a narrower margin (fewer SVMs) and hence a tighter fit to the data. This would explain why we obtain a good accuracy in this case. We contrast this </w:t>
+      </w:r>
+      <w:r>
+        <w:rPr>
+          <w:rFonts w:ascii="Arial" w:hAnsi="Arial" w:cs="Arial"/>
+        </w:rPr>
+        <w:t xml:space="preserve">with the case of the sigmoid kernel where cost was much lower at 0.1 and gamma was higher at 2, this would result in a wider margin (more SVs). Misclassification error tends to </w:t>
+      </w:r>
+      <w:r>
+        <w:rPr>
+          <w:rFonts w:ascii="Arial" w:hAnsi="Arial" w:cs="Arial"/>
+        </w:rPr>
+        <w:t>be higher in this case with a wider margin.</w:t>
+      </w:r>
+    </w:p>
+    <w:p>
+      <w:pPr>
+        <w:pStyle w:val="BodyText"/>
+        <w:jc w:val="both"/>
+        <w:rPr>
+          <w:rFonts w:ascii="Arial" w:hAnsi="Arial" w:cs="Arial"/>
+        </w:rPr>
+      </w:pPr>
+      <w:r>
+        <w:rPr>
+          <w:rFonts w:ascii="Arial" w:hAnsi="Arial" w:cs="Arial"/>
+        </w:rPr>
+        <w:t>It is also useful to note that including all variables for training may not necessarily improve our model. Thu number of SVs are a lot higher which leads to more bias and less robustness of the SVM.</w:t>
+      </w:r>
+      <w:bookmarkStart w:id="25" w:name="_GoBack"/>
+      <w:bookmarkEnd w:id="25"/>
     </w:p>
     <w:sectPr>
       <w:pgSz w:w="12240" w:h="15840"/>
-      <w:pgMar w:top="1440" w:right="1440" w:bottom="1440" w:left="1440" w:header="720" w:footer="720" w:gutter="0"/>
+      <w:pgMar w:top="720" w:right="720" w:bottom="720" w:left="720" w:header="720" w:footer="720" w:gutter="0"/>
       <w:cols w:space="720"/>
+      <w:docGrid w:linePitch="326"/>
     </w:sectPr>
   </w:body>
 </w:document>
@@ -19411,6 +21166,7 @@
     </w:pPrDefault>
   </w:docDefaults>
   <w:latentStyles w:defLockedState="0" w:defUIPriority="0" w:defSemiHidden="0" w:defUnhideWhenUsed="0" w:defQFormat="0" w:count="382">
+    <w:lsdException w:name="Normal" w:qFormat="1"/>
     <w:lsdException w:name="heading 3" w:uiPriority="9" w:qFormat="1"/>
     <w:lsdException w:name="heading 8" w:semiHidden="1" w:unhideWhenUsed="1"/>
     <w:lsdException w:name="index 5" w:semiHidden="1" w:unhideWhenUsed="1"/>
@@ -19747,6 +21503,7 @@
   <w:style w:type="paragraph" w:default="1" w:styleId="Normal">
     <w:name w:val="Normal"/>
     <w:qFormat/>
+    <w:rsid w:val="00B76A3D"/>
   </w:style>
   <w:style w:type="paragraph" w:styleId="Heading1">
     <w:name w:val="heading 1"/>

</xml_diff>